<commit_message>
ajout des messages de connexion, déconnexion et
fermture chatrrom.
</commit_message>
<xml_diff>
--- a/Rapport.docx
+++ b/Rapport.docx
@@ -540,23 +540,9 @@
         <w:t>juste plus d’écran d’affiché.</w:t>
       </w:r>
     </w:p>
-    <w:p/>
-    <w:p>
-      <w:pPr>
-        <w:pStyle w:val="Titre2"/>
-      </w:pPr>
-      <w:r>
-        <w:t>Amélioration possibles</w:t>
-      </w:r>
-    </w:p>
-    <w:p>
-      <w:r>
-        <w:t>Pseudo unique</w:t>
-      </w:r>
-    </w:p>
-    <w:p>
-      <w:r>
-        <w:t>Création de différents types d’utilisateurs. Seules admin peuvent éteindre le serveur, ajouter ou supprimer des chatrooms</w:t>
+    <w:p>
+      <w:r>
+        <w:t>Bug si on supprime une chatroom à laquelle on est connecté : elle ne disparait pas de la liste car non supprimée semble-t-il. Par contre on est bien déconnectés</w:t>
       </w:r>
       <w:r>
         <w:t>.</w:t>
@@ -564,36 +550,99 @@
     </w:p>
     <w:p>
       <w:r>
-        <w:t>Lorsq</w:t>
-      </w:r>
-      <w:r>
-        <w:t>u’</w:t>
-      </w:r>
-      <w:r>
-        <w:t>une chatroom est supprimée, l’ensemble des pages de chat ouvertes dessus sont fermées.</w:t>
-      </w:r>
-    </w:p>
-    <w:p>
-      <w:r>
-        <w:t>Créer des chatrooms avec mot de passe</w:t>
-      </w:r>
-    </w:p>
-    <w:p>
-      <w:r>
-        <w:t>Mettre des messages dans les chatrooms lors de connexions et déconnexions d’utilisateurs. Egalement lors de la clôture de la chatroom.</w:t>
-      </w:r>
-    </w:p>
-    <w:p>
-      <w:r>
-        <w:t>Impossibilité de supprimer une chatroom non vide</w:t>
-      </w:r>
-    </w:p>
-    <w:p>
-      <w:r>
-        <w:t>…</w:t>
+        <w:t>Si on supprime une chatroom et qu’il y a encore des gens dedans, ceux-ci peuvent essayer d’envoyer des messages vers la chatroom.</w:t>
+      </w:r>
+      <w:r>
+        <w:t xml:space="preserve"> Il faut fermer la page de discussion et mettre à jour la liste.</w:t>
+      </w:r>
+      <w:r>
+        <w:t xml:space="preserve"> Un message de type particulier est envoyé à tous pour signifier la fermeture de la session (Header.</w:t>
+      </w:r>
+      <w:r>
+        <w:rPr>
+          <w:rFonts w:ascii="Consolas" w:hAnsi="Consolas" w:cs="Consolas"/>
+          <w:i/>
+          <w:iCs/>
+          <w:color w:val="0000C0"/>
+          <w:sz w:val="20"/>
+          <w:szCs w:val="20"/>
+          <w:highlight w:val="yellow"/>
+        </w:rPr>
+        <w:t xml:space="preserve"> </w:t>
+      </w:r>
+      <w:r>
+        <w:rPr>
+          <w:rFonts w:ascii="Consolas" w:hAnsi="Consolas" w:cs="Consolas"/>
+          <w:i/>
+          <w:iCs/>
+          <w:color w:val="0000C0"/>
+          <w:sz w:val="20"/>
+          <w:szCs w:val="20"/>
+          <w:highlight w:val="yellow"/>
+        </w:rPr>
+        <w:t>CODE_NATURE_TEXTE_INFO_FERMETURE_CHATROOM</w:t>
+      </w:r>
+      <w:r>
+        <w:rPr>
+          <w:rFonts w:ascii="Consolas" w:hAnsi="Consolas" w:cs="Consolas"/>
+          <w:i/>
+          <w:iCs/>
+          <w:color w:val="0000C0"/>
+          <w:sz w:val="20"/>
+          <w:szCs w:val="20"/>
+        </w:rPr>
+        <w:t>)</w:t>
       </w:r>
       <w:bookmarkStart w:id="0" w:name="_GoBack"/>
       <w:bookmarkEnd w:id="0"/>
+    </w:p>
+    <w:p/>
+    <w:p>
+      <w:pPr>
+        <w:pStyle w:val="Titre2"/>
+      </w:pPr>
+      <w:r>
+        <w:t>Amélioration possibles</w:t>
+      </w:r>
+    </w:p>
+    <w:p>
+      <w:r>
+        <w:t>Pseudo unique</w:t>
+      </w:r>
+    </w:p>
+    <w:p>
+      <w:r>
+        <w:t>Création de différents types d’utilisateurs. Seules admin peuvent éteindre le serveur, ajouter ou supprimer des chatrooms</w:t>
+      </w:r>
+      <w:r>
+        <w:t>.</w:t>
+      </w:r>
+    </w:p>
+    <w:p>
+      <w:r>
+        <w:t>Lorsq</w:t>
+      </w:r>
+      <w:r>
+        <w:t>u’</w:t>
+      </w:r>
+      <w:r>
+        <w:t>une chatroom est supprimée, l’ensemble des pages de chat ouvertes dessus sont fermées.</w:t>
+      </w:r>
+    </w:p>
+    <w:p>
+      <w:r>
+        <w:t>Créer des chatrooms avec mot de passe</w:t>
+      </w:r>
+    </w:p>
+    <w:p>
+      <w:r>
+        <w:t>Impossibilité de supprimer une chatroom non vide</w:t>
+      </w:r>
+    </w:p>
+    <w:p>
+      <w:r>
+        <w:t>…</w:t>
+      </w:r>
     </w:p>
     <w:p/>
     <w:p>

</xml_diff>

<commit_message>
mise à jour rapport partie bugs connus
</commit_message>
<xml_diff>
--- a/Rapport.docx
+++ b/Rapport.docx
@@ -36,7 +36,15 @@
     </w:p>
     <w:p>
       <w:r>
-        <w:t>Ainsi, le projet Chatrooms avait pour objectif principal de nous faire travailler avec un système de communication réseau en Java : les sockets et de mettre en pratique une architecture fondamentale </w:t>
+        <w:t xml:space="preserve">Ainsi, le projet </w:t>
+      </w:r>
+      <w:proofErr w:type="spellStart"/>
+      <w:r>
+        <w:t>Chatrooms</w:t>
+      </w:r>
+      <w:proofErr w:type="spellEnd"/>
+      <w:r>
+        <w:t xml:space="preserve"> avait pour objectif principal de nous faire travailler avec un système de communication réseau en Java : les sockets et de mettre en pratique une architecture fondamentale </w:t>
       </w:r>
       <w:r>
         <w:t xml:space="preserve">du monde professionnel </w:t>
@@ -92,7 +100,23 @@
     <w:p/>
     <w:p>
       <w:r>
-        <w:t>En l’état de notre application, il n’y a qu’un seul type d’utilisateur. Par conséquent, il est capable de tout faire : créer des chatrooms, supprimer des chatrooms, éteindre le serveur, etc.</w:t>
+        <w:t xml:space="preserve">En l’état de notre application, il n’y a qu’un seul type d’utilisateur. Par conséquent, il est capable de tout faire : créer des </w:t>
+      </w:r>
+      <w:proofErr w:type="spellStart"/>
+      <w:r>
+        <w:t>chatrooms</w:t>
+      </w:r>
+      <w:proofErr w:type="spellEnd"/>
+      <w:r>
+        <w:t xml:space="preserve">, supprimer des </w:t>
+      </w:r>
+      <w:proofErr w:type="spellStart"/>
+      <w:r>
+        <w:t>chatrooms</w:t>
+      </w:r>
+      <w:proofErr w:type="spellEnd"/>
+      <w:r>
+        <w:t>, éteindre le serveur, etc.</w:t>
       </w:r>
     </w:p>
     <w:p/>
@@ -158,8 +182,13 @@
         <w:t>Connexion</w:t>
       </w:r>
       <w:r>
-        <w:t xml:space="preserve"> / Deconnexion</w:t>
-      </w:r>
+        <w:t xml:space="preserve"> / </w:t>
+      </w:r>
+      <w:proofErr w:type="spellStart"/>
+      <w:r>
+        <w:t>Deconnexion</w:t>
+      </w:r>
+      <w:proofErr w:type="spellEnd"/>
     </w:p>
     <w:p>
       <w:r>
@@ -196,7 +225,15 @@
         <w:t xml:space="preserve"> page présentant la</w:t>
       </w:r>
       <w:r>
-        <w:t xml:space="preserve"> liste des chatrooms du serve</w:t>
+        <w:t xml:space="preserve"> liste des </w:t>
+      </w:r>
+      <w:proofErr w:type="spellStart"/>
+      <w:r>
+        <w:t>chatrooms</w:t>
+      </w:r>
+      <w:proofErr w:type="spellEnd"/>
+      <w:r>
+        <w:t xml:space="preserve"> du serve</w:t>
       </w:r>
       <w:r>
         <w:t>ur. Une barre de menu propose deux boutons : « Déconnecter » et « Quitter ».</w:t>
@@ -208,8 +245,13 @@
         <w:pStyle w:val="Citation"/>
       </w:pPr>
       <w:r>
-        <w:t>Ecran des chatrooms</w:t>
-      </w:r>
+        <w:t xml:space="preserve">Ecran des </w:t>
+      </w:r>
+      <w:proofErr w:type="spellStart"/>
+      <w:r>
+        <w:t>chatrooms</w:t>
+      </w:r>
+      <w:proofErr w:type="spellEnd"/>
       <w:r>
         <w:t xml:space="preserve"> menus en évidence</w:t>
       </w:r>
@@ -262,7 +304,15 @@
       </w:pPr>
       <w:r>
         <w:lastRenderedPageBreak/>
-        <w:t>Cliquer sur le bouton « Quitter » sur l’écran de sélection des chatrooms si vous êtes connecté.</w:t>
+        <w:t xml:space="preserve">Cliquer sur le bouton « Quitter » sur l’écran de sélection des </w:t>
+      </w:r>
+      <w:proofErr w:type="spellStart"/>
+      <w:r>
+        <w:t>chatrooms</w:t>
+      </w:r>
+      <w:proofErr w:type="spellEnd"/>
+      <w:r>
+        <w:t xml:space="preserve"> si vous êtes connecté.</w:t>
       </w:r>
     </w:p>
     <w:p/>
@@ -280,15 +330,36 @@
         <w:pStyle w:val="Titre3"/>
       </w:pPr>
       <w:r>
-        <w:t>Ajouter une chatroom</w:t>
-      </w:r>
-    </w:p>
-    <w:p>
-      <w:r>
-        <w:t>Pour pouvoir ajouter une chatroom, il faut être connecté</w:t>
-      </w:r>
-      <w:r>
-        <w:t xml:space="preserve"> et se trouver sur la page de sélection des chatrooms. Un bouton « Ajouter » vous est alors présenté en bas à gauche de la page.</w:t>
+        <w:t xml:space="preserve">Ajouter une </w:t>
+      </w:r>
+      <w:proofErr w:type="spellStart"/>
+      <w:r>
+        <w:t>chatroom</w:t>
+      </w:r>
+      <w:proofErr w:type="spellEnd"/>
+    </w:p>
+    <w:p>
+      <w:r>
+        <w:t xml:space="preserve">Pour pouvoir ajouter une </w:t>
+      </w:r>
+      <w:proofErr w:type="spellStart"/>
+      <w:r>
+        <w:t>chatroom</w:t>
+      </w:r>
+      <w:proofErr w:type="spellEnd"/>
+      <w:r>
+        <w:t>, il faut être connecté</w:t>
+      </w:r>
+      <w:r>
+        <w:t xml:space="preserve"> et se trouver sur la page de sélection des </w:t>
+      </w:r>
+      <w:proofErr w:type="spellStart"/>
+      <w:r>
+        <w:t>chatrooms</w:t>
+      </w:r>
+      <w:proofErr w:type="spellEnd"/>
+      <w:r>
+        <w:t>. Un bouton « Ajouter » vous est alors présenté en bas à gauche de la page.</w:t>
       </w:r>
     </w:p>
     <w:p/>
@@ -297,13 +368,29 @@
         <w:pStyle w:val="Citation"/>
       </w:pPr>
       <w:r>
-        <w:t>Ecran des chatrooms avec le bouton mis en avant</w:t>
-      </w:r>
-    </w:p>
-    <w:p/>
-    <w:p>
-      <w:r>
-        <w:t>En cliquant sur ce bouton, vous arrivez sur un formulaire permettant de nommer la nouvelle chatroom qui sera créée.</w:t>
+        <w:t xml:space="preserve">Ecran des </w:t>
+      </w:r>
+      <w:proofErr w:type="spellStart"/>
+      <w:r>
+        <w:t>chatrooms</w:t>
+      </w:r>
+      <w:proofErr w:type="spellEnd"/>
+      <w:r>
+        <w:t xml:space="preserve"> avec le bouton mis en avant</w:t>
+      </w:r>
+    </w:p>
+    <w:p/>
+    <w:p>
+      <w:r>
+        <w:t xml:space="preserve">En cliquant sur ce bouton, vous arrivez sur un formulaire permettant de nommer la nouvelle </w:t>
+      </w:r>
+      <w:proofErr w:type="spellStart"/>
+      <w:r>
+        <w:t>chatroom</w:t>
+      </w:r>
+      <w:proofErr w:type="spellEnd"/>
+      <w:r>
+        <w:t xml:space="preserve"> qui sera créée.</w:t>
       </w:r>
     </w:p>
     <w:p/>
@@ -312,13 +399,26 @@
         <w:pStyle w:val="Citation"/>
       </w:pPr>
       <w:r>
-        <w:t>Ecran de création de la chatroom</w:t>
-      </w:r>
-    </w:p>
-    <w:p/>
-    <w:p>
-      <w:r>
-        <w:t>Il ne vous reste plus qu’à confirmer la création en cliquant sur le bouton « Confirmer ». Vous pouvez aussi choisir de ne pas créer la chatroom, cliquez alors sur le bouton « Annuler » et le formulaire se fermera.</w:t>
+        <w:t xml:space="preserve">Ecran de création de la </w:t>
+      </w:r>
+      <w:proofErr w:type="spellStart"/>
+      <w:r>
+        <w:t>chatroom</w:t>
+      </w:r>
+      <w:proofErr w:type="spellEnd"/>
+    </w:p>
+    <w:p/>
+    <w:p>
+      <w:r>
+        <w:t xml:space="preserve">Il ne vous reste plus qu’à confirmer la création en cliquant sur le bouton « Confirmer ». Vous pouvez aussi choisir de ne pas créer la </w:t>
+      </w:r>
+      <w:proofErr w:type="spellStart"/>
+      <w:r>
+        <w:t>chatroom</w:t>
+      </w:r>
+      <w:proofErr w:type="spellEnd"/>
+      <w:r>
+        <w:t>, cliquez alors sur le bouton « Annuler » et le formulaire se fermera.</w:t>
       </w:r>
     </w:p>
     <w:p/>
@@ -327,12 +427,33 @@
         <w:pStyle w:val="Titre3"/>
       </w:pPr>
       <w:r>
-        <w:t>Suppression d’une chatroom</w:t>
-      </w:r>
-    </w:p>
-    <w:p>
-      <w:r>
-        <w:t>Pour supprimer une chatroom, il faut être connecté et se trouver sur la page de sélection des chatrooms. Un bouton « Supprimer » vous est alors présenté en bas à droit de la page</w:t>
+        <w:t xml:space="preserve">Suppression d’une </w:t>
+      </w:r>
+      <w:proofErr w:type="spellStart"/>
+      <w:r>
+        <w:t>chatroom</w:t>
+      </w:r>
+      <w:proofErr w:type="spellEnd"/>
+    </w:p>
+    <w:p>
+      <w:r>
+        <w:t xml:space="preserve">Pour supprimer une </w:t>
+      </w:r>
+      <w:proofErr w:type="spellStart"/>
+      <w:r>
+        <w:t>chatroom</w:t>
+      </w:r>
+      <w:proofErr w:type="spellEnd"/>
+      <w:r>
+        <w:t xml:space="preserve">, il faut être connecté et se trouver sur la page de sélection des </w:t>
+      </w:r>
+      <w:proofErr w:type="spellStart"/>
+      <w:r>
+        <w:t>chatrooms</w:t>
+      </w:r>
+      <w:proofErr w:type="spellEnd"/>
+      <w:r>
+        <w:t>. Un bouton « Supprimer » vous est alors présenté en bas à droit de la page</w:t>
       </w:r>
       <w:r>
         <w:t>.</w:t>
@@ -344,13 +465,37 @@
         <w:pStyle w:val="Citation"/>
       </w:pPr>
       <w:r>
-        <w:t>Ecran des chatrooms avec le bouton mis en avant</w:t>
-      </w:r>
-    </w:p>
-    <w:p/>
-    <w:p>
-      <w:r>
-        <w:t>Afin de supprimer une chatroom, il faut la sélectionner dans la liste des chatrooms et cliquer sur le bouton « Supprimer ».</w:t>
+        <w:t xml:space="preserve">Ecran des </w:t>
+      </w:r>
+      <w:proofErr w:type="spellStart"/>
+      <w:r>
+        <w:t>chatrooms</w:t>
+      </w:r>
+      <w:proofErr w:type="spellEnd"/>
+      <w:r>
+        <w:t xml:space="preserve"> avec le bouton mis en avant</w:t>
+      </w:r>
+    </w:p>
+    <w:p/>
+    <w:p>
+      <w:r>
+        <w:t xml:space="preserve">Afin de supprimer une </w:t>
+      </w:r>
+      <w:proofErr w:type="spellStart"/>
+      <w:r>
+        <w:t>chatroom</w:t>
+      </w:r>
+      <w:proofErr w:type="spellEnd"/>
+      <w:r>
+        <w:t xml:space="preserve">, il faut la sélectionner dans la liste des </w:t>
+      </w:r>
+      <w:proofErr w:type="spellStart"/>
+      <w:r>
+        <w:t>chatrooms</w:t>
+      </w:r>
+      <w:proofErr w:type="spellEnd"/>
+      <w:r>
+        <w:t xml:space="preserve"> et cliquer sur le bouton « Supprimer ».</w:t>
       </w:r>
     </w:p>
     <w:p/>
@@ -359,13 +504,37 @@
         <w:pStyle w:val="Citation"/>
       </w:pPr>
       <w:r>
-        <w:t>Ecran montrant une chatroom sélectionnée et un clic sur le bouton supprimer</w:t>
-      </w:r>
-    </w:p>
-    <w:p/>
-    <w:p>
-      <w:r>
-        <w:t>La chatroom est alors supprimé de la liste des chatrooms disponibles, du serveur, et l’ensemble des utilisateurs connectés dessus en sont donc déconnectés.</w:t>
+        <w:t xml:space="preserve">Ecran montrant une </w:t>
+      </w:r>
+      <w:proofErr w:type="spellStart"/>
+      <w:r>
+        <w:t>chatroom</w:t>
+      </w:r>
+      <w:proofErr w:type="spellEnd"/>
+      <w:r>
+        <w:t xml:space="preserve"> sélectionnée et un clic sur le bouton supprimer</w:t>
+      </w:r>
+    </w:p>
+    <w:p/>
+    <w:p>
+      <w:r>
+        <w:t xml:space="preserve">La </w:t>
+      </w:r>
+      <w:proofErr w:type="spellStart"/>
+      <w:r>
+        <w:t>chatroom</w:t>
+      </w:r>
+      <w:proofErr w:type="spellEnd"/>
+      <w:r>
+        <w:t xml:space="preserve"> est alors supprimé de la liste des </w:t>
+      </w:r>
+      <w:proofErr w:type="spellStart"/>
+      <w:r>
+        <w:t>chatrooms</w:t>
+      </w:r>
+      <w:proofErr w:type="spellEnd"/>
+      <w:r>
+        <w:t xml:space="preserve"> disponibles, du serveur, et l’ensemble des utilisateurs connectés dessus en sont donc déconnectés.</w:t>
       </w:r>
     </w:p>
     <w:p/>
@@ -374,15 +543,44 @@
         <w:pStyle w:val="Titre3"/>
       </w:pPr>
       <w:r>
-        <w:t>Rejoindre une chatroom</w:t>
-      </w:r>
-    </w:p>
-    <w:p>
-      <w:r>
-        <w:t>Pour rejoindre une chatroom, il faut être connecté et se trouver sur la</w:t>
-      </w:r>
-      <w:r>
-        <w:t xml:space="preserve"> page de sélection des chatrooms. A partir de là, il vous suffit de double cliquer sur le nom de la chatroom que vous souhaitez rejoindre.</w:t>
+        <w:t xml:space="preserve">Rejoindre une </w:t>
+      </w:r>
+      <w:proofErr w:type="spellStart"/>
+      <w:r>
+        <w:t>chatroom</w:t>
+      </w:r>
+      <w:proofErr w:type="spellEnd"/>
+    </w:p>
+    <w:p>
+      <w:r>
+        <w:t xml:space="preserve">Pour rejoindre une </w:t>
+      </w:r>
+      <w:proofErr w:type="spellStart"/>
+      <w:r>
+        <w:t>chatroom</w:t>
+      </w:r>
+      <w:proofErr w:type="spellEnd"/>
+      <w:r>
+        <w:t>, il faut être connecté et se trouver sur la</w:t>
+      </w:r>
+      <w:r>
+        <w:t xml:space="preserve"> page de sélection des </w:t>
+      </w:r>
+      <w:proofErr w:type="spellStart"/>
+      <w:r>
+        <w:t>chatrooms</w:t>
+      </w:r>
+      <w:proofErr w:type="spellEnd"/>
+      <w:r>
+        <w:t xml:space="preserve">. A partir de là, il vous suffit de double cliquer sur le nom de la </w:t>
+      </w:r>
+      <w:proofErr w:type="spellStart"/>
+      <w:r>
+        <w:t>chatroom</w:t>
+      </w:r>
+      <w:proofErr w:type="spellEnd"/>
+      <w:r>
+        <w:t xml:space="preserve"> que vous souhaitez rejoindre.</w:t>
       </w:r>
     </w:p>
     <w:p>
@@ -391,13 +589,37 @@
       </w:pPr>
       <w:r>
         <w:lastRenderedPageBreak/>
-        <w:t>Ecran de la page de sélection des chatrooms avec une chatroom sélectionnée</w:t>
-      </w:r>
-    </w:p>
-    <w:p/>
-    <w:p>
-      <w:r>
-        <w:t>Une fois ce double clic effectué, la fenêtre vous permettant de communiquer avec les autres utilisateurs présents dans la chatroom s’ouvrira.</w:t>
+        <w:t xml:space="preserve">Ecran de la page de sélection des </w:t>
+      </w:r>
+      <w:proofErr w:type="spellStart"/>
+      <w:r>
+        <w:t>chatrooms</w:t>
+      </w:r>
+      <w:proofErr w:type="spellEnd"/>
+      <w:r>
+        <w:t xml:space="preserve"> avec une </w:t>
+      </w:r>
+      <w:proofErr w:type="spellStart"/>
+      <w:r>
+        <w:t>chatroom</w:t>
+      </w:r>
+      <w:proofErr w:type="spellEnd"/>
+      <w:r>
+        <w:t xml:space="preserve"> sélectionnée</w:t>
+      </w:r>
+    </w:p>
+    <w:p/>
+    <w:p>
+      <w:r>
+        <w:t xml:space="preserve">Une fois ce double clic effectué, la fenêtre vous permettant de communiquer avec les autres utilisateurs présents dans la </w:t>
+      </w:r>
+      <w:proofErr w:type="spellStart"/>
+      <w:r>
+        <w:t>chatroom</w:t>
+      </w:r>
+      <w:proofErr w:type="spellEnd"/>
+      <w:r>
+        <w:t xml:space="preserve"> s’ouvrira.</w:t>
       </w:r>
     </w:p>
     <w:p/>
@@ -406,7 +628,15 @@
         <w:pStyle w:val="Citation"/>
       </w:pPr>
       <w:r>
-        <w:t>Ecran de la fenêtre de discussion de la chatroom ouverte</w:t>
+        <w:t xml:space="preserve">Ecran de la fenêtre de discussion de la </w:t>
+      </w:r>
+      <w:proofErr w:type="spellStart"/>
+      <w:r>
+        <w:t>chatroom</w:t>
+      </w:r>
+      <w:proofErr w:type="spellEnd"/>
+      <w:r>
+        <w:t xml:space="preserve"> ouverte</w:t>
       </w:r>
     </w:p>
     <w:p/>
@@ -415,12 +645,33 @@
         <w:pStyle w:val="Titre3"/>
       </w:pPr>
       <w:r>
-        <w:t>Quitter une chatroom</w:t>
-      </w:r>
-    </w:p>
-    <w:p>
-      <w:r>
-        <w:t>Pour quitter une chatroom, il faut cliquer sur la croix en haut à droite de la fenêtre de discussion de la chatroom.</w:t>
+        <w:t xml:space="preserve">Quitter une </w:t>
+      </w:r>
+      <w:proofErr w:type="spellStart"/>
+      <w:r>
+        <w:t>chatroom</w:t>
+      </w:r>
+      <w:proofErr w:type="spellEnd"/>
+    </w:p>
+    <w:p>
+      <w:r>
+        <w:t xml:space="preserve">Pour quitter une </w:t>
+      </w:r>
+      <w:proofErr w:type="spellStart"/>
+      <w:r>
+        <w:t>chatroom</w:t>
+      </w:r>
+      <w:proofErr w:type="spellEnd"/>
+      <w:r>
+        <w:t xml:space="preserve">, il faut cliquer sur la croix en haut à droite de la fenêtre de discussion de la </w:t>
+      </w:r>
+      <w:proofErr w:type="spellStart"/>
+      <w:r>
+        <w:t>chatroom</w:t>
+      </w:r>
+      <w:proofErr w:type="spellEnd"/>
+      <w:r>
+        <w:t>.</w:t>
       </w:r>
     </w:p>
     <w:p/>
@@ -438,12 +689,33 @@
         <w:pStyle w:val="Titre3"/>
       </w:pPr>
       <w:r>
-        <w:t>Envoyer un message dans une chatroom</w:t>
-      </w:r>
-    </w:p>
-    <w:p>
-      <w:r>
-        <w:t>Pour envoyer un message dans une chatroom, il faut écrire ce dernier dans le champ en bas de la page de discussion de la chatroom.</w:t>
+        <w:t xml:space="preserve">Envoyer un message dans une </w:t>
+      </w:r>
+      <w:proofErr w:type="spellStart"/>
+      <w:r>
+        <w:t>chatroom</w:t>
+      </w:r>
+      <w:proofErr w:type="spellEnd"/>
+    </w:p>
+    <w:p>
+      <w:r>
+        <w:t xml:space="preserve">Pour envoyer un message dans une </w:t>
+      </w:r>
+      <w:proofErr w:type="spellStart"/>
+      <w:r>
+        <w:t>chatroom</w:t>
+      </w:r>
+      <w:proofErr w:type="spellEnd"/>
+      <w:r>
+        <w:t xml:space="preserve">, il faut écrire ce dernier dans le champ en bas de la page de discussion de la </w:t>
+      </w:r>
+      <w:proofErr w:type="spellStart"/>
+      <w:r>
+        <w:t>chatroom</w:t>
+      </w:r>
+      <w:proofErr w:type="spellEnd"/>
+      <w:r>
+        <w:t>.</w:t>
       </w:r>
     </w:p>
     <w:p/>
@@ -452,13 +724,29 @@
         <w:pStyle w:val="Citation"/>
       </w:pPr>
       <w:r>
-        <w:t>Ecran de la page de discussion de la chatroom avec le champ mis en avant.</w:t>
-      </w:r>
-    </w:p>
-    <w:p/>
-    <w:p>
-      <w:r>
-        <w:t>Une fois le message rédigé, il vous reste deux possibilités pour l’envoyer à tous les utilisateurs de la chatroom : appuyer sur la toucher « Entrée » de votre clavier ou cliquer sur le bouton « Envoyer » prévu à gauche du champ.</w:t>
+        <w:t xml:space="preserve">Ecran de la page de discussion de la </w:t>
+      </w:r>
+      <w:proofErr w:type="spellStart"/>
+      <w:r>
+        <w:t>chatroom</w:t>
+      </w:r>
+      <w:proofErr w:type="spellEnd"/>
+      <w:r>
+        <w:t xml:space="preserve"> avec le champ mis en avant.</w:t>
+      </w:r>
+    </w:p>
+    <w:p/>
+    <w:p>
+      <w:r>
+        <w:t xml:space="preserve">Une fois le message rédigé, il vous reste deux possibilités pour l’envoyer à tous les utilisateurs de la </w:t>
+      </w:r>
+      <w:proofErr w:type="spellStart"/>
+      <w:r>
+        <w:t>chatroom</w:t>
+      </w:r>
+      <w:proofErr w:type="spellEnd"/>
+      <w:r>
+        <w:t> : appuyer sur la toucher « Entrée » de votre clavier ou cliquer sur le bouton « Envoyer » prévu à gauche du champ.</w:t>
       </w:r>
     </w:p>
     <w:p/>
@@ -467,14 +755,43 @@
         <w:pStyle w:val="Citation"/>
       </w:pPr>
       <w:r>
-        <w:t>Ecran de la page de discussion de la chatroom avec le bouton mis en avant.</w:t>
-      </w:r>
-    </w:p>
-    <w:p/>
-    <w:p>
-      <w:r>
-        <w:t>Le message sera alors transmis à tous les utilisateurs connectés à la chatroom, vous compris. Vous pouvez voir l’ensemble des utilisateurs connectés à la chatroom grâce à la liste présente à droite de la page de discussion de la chatroom</w:t>
-      </w:r>
+        <w:t xml:space="preserve">Ecran de la page de discussion de la </w:t>
+      </w:r>
+      <w:proofErr w:type="spellStart"/>
+      <w:r>
+        <w:t>chatroom</w:t>
+      </w:r>
+      <w:proofErr w:type="spellEnd"/>
+      <w:r>
+        <w:t xml:space="preserve"> avec le bouton mis en avant.</w:t>
+      </w:r>
+    </w:p>
+    <w:p/>
+    <w:p>
+      <w:r>
+        <w:t xml:space="preserve">Le message sera alors transmis à tous les utilisateurs connectés à la </w:t>
+      </w:r>
+      <w:proofErr w:type="spellStart"/>
+      <w:r>
+        <w:t>chatroom</w:t>
+      </w:r>
+      <w:proofErr w:type="spellEnd"/>
+      <w:r>
+        <w:t xml:space="preserve">, vous compris. Vous pouvez voir l’ensemble des utilisateurs connectés à la </w:t>
+      </w:r>
+      <w:proofErr w:type="spellStart"/>
+      <w:r>
+        <w:t>chatroom</w:t>
+      </w:r>
+      <w:proofErr w:type="spellEnd"/>
+      <w:r>
+        <w:t xml:space="preserve"> grâce à la liste présente à droite de la page de discussion de la </w:t>
+      </w:r>
+      <w:proofErr w:type="spellStart"/>
+      <w:r>
+        <w:t>chatroom</w:t>
+      </w:r>
+      <w:proofErr w:type="spellEnd"/>
       <w:r>
         <w:t>.</w:t>
       </w:r>
@@ -485,7 +802,15 @@
         <w:pStyle w:val="Citation"/>
       </w:pPr>
       <w:r>
-        <w:t>Ecran de la page de discussion de la chatroom avec la liste des utilisateurs mis en avant</w:t>
+        <w:t xml:space="preserve">Ecran de la page de discussion de la </w:t>
+      </w:r>
+      <w:proofErr w:type="spellStart"/>
+      <w:r>
+        <w:t>chatroom</w:t>
+      </w:r>
+      <w:proofErr w:type="spellEnd"/>
+      <w:r>
+        <w:t xml:space="preserve"> avec la liste des utilisateurs mis en avant</w:t>
       </w:r>
     </w:p>
     <w:p/>
@@ -499,12 +824,36 @@
     </w:p>
     <w:p>
       <w:r>
-        <w:t>Pour arrêter le serveur, il suffit d’écrire le message « /shutdown » dans une fenêtre de discussion de chatroom.</w:t>
-      </w:r>
-    </w:p>
-    <w:p>
-      <w:r>
-        <w:t>Le serveur s’arrêtera alors tout seul, sauvegardant la liste des utilisateurs enregistrés, ainsi que la liste des chatrooms ouvertes.</w:t>
+        <w:t>Pour arrêter le serveur, il suffit d’écrire le message « /</w:t>
+      </w:r>
+      <w:proofErr w:type="spellStart"/>
+      <w:r>
+        <w:t>shutdown</w:t>
+      </w:r>
+      <w:proofErr w:type="spellEnd"/>
+      <w:r>
+        <w:t xml:space="preserve"> » dans une fenêtre de discussion de </w:t>
+      </w:r>
+      <w:proofErr w:type="spellStart"/>
+      <w:r>
+        <w:t>chatroom</w:t>
+      </w:r>
+      <w:proofErr w:type="spellEnd"/>
+      <w:r>
+        <w:t>.</w:t>
+      </w:r>
+    </w:p>
+    <w:p>
+      <w:r>
+        <w:t xml:space="preserve">Le serveur s’arrêtera alors tout seul, sauvegardant la liste des utilisateurs enregistrés, ainsi que la liste des </w:t>
+      </w:r>
+      <w:proofErr w:type="spellStart"/>
+      <w:r>
+        <w:t>chatrooms</w:t>
+      </w:r>
+      <w:proofErr w:type="spellEnd"/>
+      <w:r>
+        <w:t xml:space="preserve"> ouvertes.</w:t>
       </w:r>
       <w:r>
         <w:t xml:space="preserve"> Par conséquent, au prochain démarrage du serveur, ces données seront rechargées et le serveur sera dans le même état que lors de sa fermeture</w:t>
@@ -517,7 +866,15 @@
       </w:pPr>
       <w:r>
         <w:lastRenderedPageBreak/>
-        <w:t>Ecran de la page de discussion de la chatroom avec le message d’arrêt</w:t>
+        <w:t xml:space="preserve">Ecran de la page de discussion de la </w:t>
+      </w:r>
+      <w:proofErr w:type="spellStart"/>
+      <w:r>
+        <w:t>chatroom</w:t>
+      </w:r>
+      <w:proofErr w:type="spellEnd"/>
+      <w:r>
+        <w:t xml:space="preserve"> avec le message d’arrêt</w:t>
       </w:r>
     </w:p>
     <w:p/>
@@ -542,7 +899,15 @@
     </w:p>
     <w:p>
       <w:r>
-        <w:t>Bug si on supprime une chatroom à laquelle on est connecté : elle ne disparait pas de la liste car non supprimée semble-t-il. Par contre on est bien déconnectés</w:t>
+        <w:t xml:space="preserve">Bug si on supprime une </w:t>
+      </w:r>
+      <w:proofErr w:type="spellStart"/>
+      <w:r>
+        <w:t>chatroom</w:t>
+      </w:r>
+      <w:proofErr w:type="spellEnd"/>
+      <w:r>
+        <w:t xml:space="preserve"> à laquelle on est connecté : elle ne disparait pas de la liste car non supprimée semble-t-il. Par contre on est bien déconnectés</w:t>
       </w:r>
       <w:r>
         <w:t>.</w:t>
@@ -550,53 +915,52 @@
     </w:p>
     <w:p>
       <w:r>
-        <w:t>Si on supprime une chatroom et qu’il y a encore des gens dedans, ceux-ci peuvent essayer d’envoyer des messages vers la chatroom.</w:t>
-      </w:r>
-      <w:r>
-        <w:t xml:space="preserve"> Il faut fermer la page de discussion et mettre à jour la liste.</w:t>
-      </w:r>
-      <w:r>
-        <w:t xml:space="preserve"> Un message de type particulier est envoyé à tous pour signifier la fermeture de la session (Header.</w:t>
-      </w:r>
-      <w:r>
         <w:rPr>
-          <w:rFonts w:ascii="Consolas" w:hAnsi="Consolas" w:cs="Consolas"/>
-          <w:i/>
-          <w:iCs/>
-          <w:color w:val="0000C0"/>
-          <w:sz w:val="20"/>
-          <w:szCs w:val="20"/>
           <w:highlight w:val="yellow"/>
         </w:rPr>
-        <w:t xml:space="preserve"> </w:t>
+        <w:t>JC : Je ne comprends pas pourquoi</w:t>
       </w:r>
       <w:r>
         <w:rPr>
-          <w:rFonts w:ascii="Consolas" w:hAnsi="Consolas" w:cs="Consolas"/>
-          <w:i/>
-          <w:iCs/>
-          <w:color w:val="0000C0"/>
-          <w:sz w:val="20"/>
-          <w:szCs w:val="20"/>
           <w:highlight w:val="yellow"/>
         </w:rPr>
-        <w:t>CODE_NATURE_TEXTE_INFO_FERMETURE_CHATROOM</w:t>
+        <w:t>,</w:t>
       </w:r>
       <w:r>
         <w:rPr>
-          <w:rFonts w:ascii="Consolas" w:hAnsi="Consolas" w:cs="Consolas"/>
-          <w:i/>
-          <w:iCs/>
-          <w:color w:val="0000C0"/>
-          <w:sz w:val="20"/>
-          <w:szCs w:val="20"/>
+          <w:highlight w:val="yellow"/>
         </w:rPr>
-        <w:t>)</w:t>
+        <w:t xml:space="preserve"> la </w:t>
+      </w:r>
+      <w:proofErr w:type="spellStart"/>
+      <w:r>
+        <w:rPr>
+          <w:highlight w:val="yellow"/>
+        </w:rPr>
+        <w:t>chatroom</w:t>
+      </w:r>
+      <w:proofErr w:type="spellEnd"/>
+      <w:r>
+        <w:rPr>
+          <w:highlight w:val="yellow"/>
+        </w:rPr>
+        <w:t xml:space="preserve"> est bien supprimé</w:t>
+      </w:r>
+      <w:r>
+        <w:rPr>
+          <w:highlight w:val="yellow"/>
+        </w:rPr>
+        <w:t xml:space="preserve"> (car lorsque l’on relance l’appli la room n’existe plus)</w:t>
+      </w:r>
+      <w:r>
+        <w:rPr>
+          <w:highlight w:val="yellow"/>
+        </w:rPr>
+        <w:t xml:space="preserve"> mais le client ne reçois ni de messages CHATROOM SUPR ni de messages MISE A JOUR ROOMS…</w:t>
       </w:r>
       <w:bookmarkStart w:id="0" w:name="_GoBack"/>
       <w:bookmarkEnd w:id="0"/>
     </w:p>
-    <w:p/>
     <w:p>
       <w:pPr>
         <w:pStyle w:val="Titre2"/>
@@ -612,31 +976,49 @@
     </w:p>
     <w:p>
       <w:r>
-        <w:t>Création de différents types d’utilisateurs. Seules admin peuvent éteindre le serveur, ajouter ou supprimer des chatrooms</w:t>
-      </w:r>
+        <w:t xml:space="preserve">Création de différents types d’utilisateurs. Seules </w:t>
+      </w:r>
+      <w:proofErr w:type="spellStart"/>
+      <w:r>
+        <w:t>admin</w:t>
+      </w:r>
+      <w:proofErr w:type="spellEnd"/>
+      <w:r>
+        <w:t xml:space="preserve"> peuvent éteindre le serveur, ajouter ou supprimer des </w:t>
+      </w:r>
+      <w:proofErr w:type="spellStart"/>
+      <w:r>
+        <w:t>chatrooms</w:t>
+      </w:r>
+      <w:proofErr w:type="spellEnd"/>
       <w:r>
         <w:t>.</w:t>
       </w:r>
     </w:p>
     <w:p>
       <w:r>
-        <w:t>Lorsq</w:t>
-      </w:r>
-      <w:r>
-        <w:t>u’</w:t>
-      </w:r>
-      <w:r>
-        <w:t>une chatroom est supprimée, l’ensemble des pages de chat ouvertes dessus sont fermées.</w:t>
-      </w:r>
-    </w:p>
-    <w:p>
-      <w:r>
-        <w:t>Créer des chatrooms avec mot de passe</w:t>
-      </w:r>
-    </w:p>
-    <w:p>
-      <w:r>
-        <w:t>Impossibilité de supprimer une chatroom non vide</w:t>
+        <w:t xml:space="preserve">Créer des </w:t>
+      </w:r>
+      <w:proofErr w:type="spellStart"/>
+      <w:r>
+        <w:t>chatrooms</w:t>
+      </w:r>
+      <w:proofErr w:type="spellEnd"/>
+      <w:r>
+        <w:t xml:space="preserve"> avec mot de passe</w:t>
+      </w:r>
+    </w:p>
+    <w:p>
+      <w:r>
+        <w:t xml:space="preserve">Impossibilité de supprimer une </w:t>
+      </w:r>
+      <w:proofErr w:type="spellStart"/>
+      <w:r>
+        <w:t>chatroom</w:t>
+      </w:r>
+      <w:proofErr w:type="spellEnd"/>
+      <w:r>
+        <w:t xml:space="preserve"> non vide</w:t>
       </w:r>
     </w:p>
     <w:p>

</xml_diff>

<commit_message>
Rapport + Exit du processus quand "Quitter"
</commit_message>
<xml_diff>
--- a/Rapport.docx
+++ b/Rapport.docx
@@ -4,6 +4,14 @@
   <w:body>
     <w:p>
       <w:pPr>
+        <w:pStyle w:val="Titre"/>
+      </w:pPr>
+      <w:r>
+        <w:t>Rapport Projet C/JAVA</w:t>
+      </w:r>
+    </w:p>
+    <w:p>
+      <w:pPr>
         <w:pStyle w:val="Titre1"/>
       </w:pPr>
       <w:r>
@@ -92,13 +100,99 @@
         <w:t>hoix de programmation</w:t>
       </w:r>
     </w:p>
-    <w:p>
-      <w:r>
-        <w:t>Explication des choix et de notre architecture finale</w:t>
-      </w:r>
-    </w:p>
     <w:p/>
     <w:p>
+      <w:pPr>
+        <w:pStyle w:val="Titre2"/>
+      </w:pPr>
+      <w:r>
+        <w:t>Diagramme de classes</w:t>
+      </w:r>
+    </w:p>
+    <w:p>
+      <w:r>
+        <w:rPr>
+          <w:noProof/>
+          <w:lang w:eastAsia="fr-FR"/>
+        </w:rPr>
+        <w:drawing>
+          <wp:inline distT="0" distB="0" distL="0" distR="0">
+            <wp:extent cx="4543425" cy="4781550"/>
+            <wp:effectExtent l="0" t="0" r="9525" b="0"/>
+            <wp:docPr id="2" name="Image 2" descr="C:\Users\Grew\Desktop\Main.jpg"/>
+            <wp:cNvGraphicFramePr>
+              <a:graphicFrameLocks xmlns:a="http://schemas.openxmlformats.org/drawingml/2006/main" noChangeAspect="1"/>
+            </wp:cNvGraphicFramePr>
+            <a:graphic xmlns:a="http://schemas.openxmlformats.org/drawingml/2006/main">
+              <a:graphicData uri="http://schemas.openxmlformats.org/drawingml/2006/picture">
+                <pic:pic xmlns:pic="http://schemas.openxmlformats.org/drawingml/2006/picture">
+                  <pic:nvPicPr>
+                    <pic:cNvPr id="0" name="Picture 2" descr="C:\Users\Grew\Desktop\Main.jpg"/>
+                    <pic:cNvPicPr>
+                      <a:picLocks noChangeAspect="1" noChangeArrowheads="1"/>
+                    </pic:cNvPicPr>
+                  </pic:nvPicPr>
+                  <pic:blipFill>
+                    <a:blip r:embed="rId9">
+                      <a:extLst>
+                        <a:ext uri="{28A0092B-C50C-407E-A947-70E740481C1C}">
+                          <a14:useLocalDpi xmlns:a14="http://schemas.microsoft.com/office/drawing/2010/main" val="0"/>
+                        </a:ext>
+                      </a:extLst>
+                    </a:blip>
+                    <a:srcRect/>
+                    <a:stretch>
+                      <a:fillRect/>
+                    </a:stretch>
+                  </pic:blipFill>
+                  <pic:spPr bwMode="auto">
+                    <a:xfrm>
+                      <a:off x="0" y="0"/>
+                      <a:ext cx="4543425" cy="4781550"/>
+                    </a:xfrm>
+                    <a:prstGeom prst="rect">
+                      <a:avLst/>
+                    </a:prstGeom>
+                    <a:noFill/>
+                    <a:ln>
+                      <a:noFill/>
+                    </a:ln>
+                  </pic:spPr>
+                </pic:pic>
+              </a:graphicData>
+            </a:graphic>
+          </wp:inline>
+        </w:drawing>
+      </w:r>
+    </w:p>
+    <w:p/>
+    <w:p>
+      <w:r>
+        <w:t>Nous avons légèrement modifié le diagramme de classe donné dans l’énoncé du TP. Dans notre modélisation, une « </w:t>
+      </w:r>
+      <w:proofErr w:type="spellStart"/>
+      <w:r>
+        <w:t>Chatroom</w:t>
+      </w:r>
+      <w:proofErr w:type="spellEnd"/>
+      <w:r>
+        <w:t> » possède une liste de « Session » et une « Session est lié à un « Chatter ». Nous avons retiré la liste de « Chatter » dans la « </w:t>
+      </w:r>
+      <w:proofErr w:type="spellStart"/>
+      <w:r>
+        <w:t>Chatroom</w:t>
+      </w:r>
+      <w:proofErr w:type="spellEnd"/>
+      <w:r>
+        <w:t> » pour éviter une redondance.</w:t>
+      </w:r>
+    </w:p>
+    <w:p>
+      <w:r>
+        <w:t xml:space="preserve">La conception quant à elle reste sensiblement la même. Le client et le serveur sont liés grâce à un socket et les entrées/sorties de ce socket sont utilisés dans un thread « Client » et un thread « Session ». Le client envoie des messages dans le socket. La session le reçois, fais les traitements et répond au client. </w:t>
+      </w:r>
+    </w:p>
+    <w:p>
       <w:r>
         <w:t xml:space="preserve">En l’état de notre application, il n’y a qu’un seul type d’utilisateur. Par conséquent, il est capable de tout faire : créer des </w:t>
       </w:r>
@@ -120,19 +214,16 @@
       </w:r>
     </w:p>
     <w:p/>
+    <w:p/>
     <w:p>
       <w:pPr>
         <w:pStyle w:val="Titre2"/>
       </w:pPr>
       <w:r>
+        <w:lastRenderedPageBreak/>
         <w:t>Fonctionnalités réalisées</w:t>
       </w:r>
     </w:p>
-    <w:p>
-      <w:r>
-        <w:t>Explication fonctionnalités + exemples visuels</w:t>
-      </w:r>
-    </w:p>
     <w:p/>
     <w:p>
       <w:pPr>
@@ -151,9 +242,61 @@
     <w:p>
       <w:pPr>
         <w:pStyle w:val="Citation"/>
-      </w:pPr>
-      <w:r>
-        <w:t>Ecran d’accueil avec le bouton « inscription » en surligné</w:t>
+        <w:jc w:val="center"/>
+      </w:pPr>
+      <w:r>
+        <w:rPr>
+          <w:noProof/>
+          <w:lang w:eastAsia="fr-FR"/>
+        </w:rPr>
+        <w:drawing>
+          <wp:inline distT="0" distB="0" distL="0" distR="0">
+            <wp:extent cx="2667000" cy="1714500"/>
+            <wp:effectExtent l="0" t="0" r="0" b="0"/>
+            <wp:docPr id="8" name="Image 8"/>
+            <wp:cNvGraphicFramePr>
+              <a:graphicFrameLocks xmlns:a="http://schemas.openxmlformats.org/drawingml/2006/main" noChangeAspect="1"/>
+            </wp:cNvGraphicFramePr>
+            <a:graphic xmlns:a="http://schemas.openxmlformats.org/drawingml/2006/main">
+              <a:graphicData uri="http://schemas.openxmlformats.org/drawingml/2006/picture">
+                <pic:pic xmlns:pic="http://schemas.openxmlformats.org/drawingml/2006/picture">
+                  <pic:nvPicPr>
+                    <pic:cNvPr id="0" name="Picture 3"/>
+                    <pic:cNvPicPr>
+                      <a:picLocks noChangeAspect="1" noChangeArrowheads="1"/>
+                    </pic:cNvPicPr>
+                  </pic:nvPicPr>
+                  <pic:blipFill>
+                    <a:blip r:embed="rId10">
+                      <a:extLst>
+                        <a:ext uri="{28A0092B-C50C-407E-A947-70E740481C1C}">
+                          <a14:useLocalDpi xmlns:a14="http://schemas.microsoft.com/office/drawing/2010/main" val="0"/>
+                        </a:ext>
+                      </a:extLst>
+                    </a:blip>
+                    <a:srcRect/>
+                    <a:stretch>
+                      <a:fillRect/>
+                    </a:stretch>
+                  </pic:blipFill>
+                  <pic:spPr bwMode="auto">
+                    <a:xfrm>
+                      <a:off x="0" y="0"/>
+                      <a:ext cx="2667000" cy="1714500"/>
+                    </a:xfrm>
+                    <a:prstGeom prst="rect">
+                      <a:avLst/>
+                    </a:prstGeom>
+                    <a:noFill/>
+                    <a:ln>
+                      <a:noFill/>
+                    </a:ln>
+                  </pic:spPr>
+                </pic:pic>
+              </a:graphicData>
+            </a:graphic>
+          </wp:inline>
+        </w:drawing>
       </w:r>
     </w:p>
     <w:p>
@@ -161,7 +304,53 @@
         <w:pStyle w:val="Citation"/>
       </w:pPr>
       <w:r>
-        <w:t>Puis écran d’inscription</w:t>
+        <w:t>En cliquant sur « S’inscrire »</w:t>
+      </w:r>
+    </w:p>
+    <w:p>
+      <w:pPr>
+        <w:jc w:val="center"/>
+      </w:pPr>
+      <w:r>
+        <w:rPr>
+          <w:noProof/>
+          <w:lang w:eastAsia="fr-FR"/>
+        </w:rPr>
+        <w:drawing>
+          <wp:inline distT="0" distB="0" distL="0" distR="0" wp14:anchorId="088493AB" wp14:editId="6121CC6E">
+            <wp:extent cx="2667000" cy="1714500"/>
+            <wp:effectExtent l="0" t="0" r="0" b="0"/>
+            <wp:docPr id="3" name="Image 3"/>
+            <wp:cNvGraphicFramePr>
+              <a:graphicFrameLocks xmlns:a="http://schemas.openxmlformats.org/drawingml/2006/main" noChangeAspect="1"/>
+            </wp:cNvGraphicFramePr>
+            <a:graphic xmlns:a="http://schemas.openxmlformats.org/drawingml/2006/main">
+              <a:graphicData uri="http://schemas.openxmlformats.org/drawingml/2006/picture">
+                <pic:pic xmlns:pic="http://schemas.openxmlformats.org/drawingml/2006/picture">
+                  <pic:nvPicPr>
+                    <pic:cNvPr id="0" name=""/>
+                    <pic:cNvPicPr/>
+                  </pic:nvPicPr>
+                  <pic:blipFill>
+                    <a:blip r:embed="rId11"/>
+                    <a:stretch>
+                      <a:fillRect/>
+                    </a:stretch>
+                  </pic:blipFill>
+                  <pic:spPr>
+                    <a:xfrm>
+                      <a:off x="0" y="0"/>
+                      <a:ext cx="2667000" cy="1714500"/>
+                    </a:xfrm>
+                    <a:prstGeom prst="rect">
+                      <a:avLst/>
+                    </a:prstGeom>
+                  </pic:spPr>
+                </pic:pic>
+              </a:graphicData>
+            </a:graphic>
+          </wp:inline>
+        </w:drawing>
       </w:r>
     </w:p>
     <w:p/>
@@ -210,53 +399,151 @@
     <w:p/>
     <w:p>
       <w:pPr>
-        <w:pStyle w:val="Citation"/>
-      </w:pPr>
-      <w:r>
-        <w:t>Ecran de connexion renseigné</w:t>
+        <w:jc w:val="center"/>
+      </w:pPr>
+      <w:r>
+        <w:rPr>
+          <w:noProof/>
+          <w:lang w:eastAsia="fr-FR"/>
+        </w:rPr>
+        <w:lastRenderedPageBreak/>
+        <w:drawing>
+          <wp:inline distT="0" distB="0" distL="0" distR="0">
+            <wp:extent cx="2667000" cy="1714500"/>
+            <wp:effectExtent l="0" t="0" r="0" b="0"/>
+            <wp:docPr id="9" name="Image 9"/>
+            <wp:cNvGraphicFramePr>
+              <a:graphicFrameLocks xmlns:a="http://schemas.openxmlformats.org/drawingml/2006/main" noChangeAspect="1"/>
+            </wp:cNvGraphicFramePr>
+            <a:graphic xmlns:a="http://schemas.openxmlformats.org/drawingml/2006/main">
+              <a:graphicData uri="http://schemas.openxmlformats.org/drawingml/2006/picture">
+                <pic:pic xmlns:pic="http://schemas.openxmlformats.org/drawingml/2006/picture">
+                  <pic:nvPicPr>
+                    <pic:cNvPr id="0" name="Picture 4"/>
+                    <pic:cNvPicPr>
+                      <a:picLocks noChangeAspect="1" noChangeArrowheads="1"/>
+                    </pic:cNvPicPr>
+                  </pic:nvPicPr>
+                  <pic:blipFill>
+                    <a:blip r:embed="rId12">
+                      <a:extLst>
+                        <a:ext uri="{28A0092B-C50C-407E-A947-70E740481C1C}">
+                          <a14:useLocalDpi xmlns:a14="http://schemas.microsoft.com/office/drawing/2010/main" val="0"/>
+                        </a:ext>
+                      </a:extLst>
+                    </a:blip>
+                    <a:srcRect/>
+                    <a:stretch>
+                      <a:fillRect/>
+                    </a:stretch>
+                  </pic:blipFill>
+                  <pic:spPr bwMode="auto">
+                    <a:xfrm>
+                      <a:off x="0" y="0"/>
+                      <a:ext cx="2667000" cy="1714500"/>
+                    </a:xfrm>
+                    <a:prstGeom prst="rect">
+                      <a:avLst/>
+                    </a:prstGeom>
+                    <a:noFill/>
+                    <a:ln>
+                      <a:noFill/>
+                    </a:ln>
+                  </pic:spPr>
+                </pic:pic>
+              </a:graphicData>
+            </a:graphic>
+          </wp:inline>
+        </w:drawing>
+      </w:r>
+    </w:p>
+    <w:p>
+      <w:r>
+        <w:t>Une fois connecté, vous arriverez sur la</w:t>
+      </w:r>
+      <w:r>
+        <w:t xml:space="preserve"> page présentant la</w:t>
+      </w:r>
+      <w:r>
+        <w:t xml:space="preserve"> liste des </w:t>
+      </w:r>
+      <w:proofErr w:type="spellStart"/>
+      <w:r>
+        <w:t>chatrooms</w:t>
+      </w:r>
+      <w:proofErr w:type="spellEnd"/>
+      <w:r>
+        <w:t xml:space="preserve"> du serve</w:t>
+      </w:r>
+      <w:r>
+        <w:t>ur. Une barre de menu propose deux boutons : « Déconnecter » et « Quitter ».</w:t>
       </w:r>
     </w:p>
     <w:p/>
     <w:p>
-      <w:r>
-        <w:t>Une fois connecté, vous arriverez sur la</w:t>
-      </w:r>
-      <w:r>
-        <w:t xml:space="preserve"> page présentant la</w:t>
-      </w:r>
-      <w:r>
-        <w:t xml:space="preserve"> liste des </w:t>
-      </w:r>
-      <w:proofErr w:type="spellStart"/>
-      <w:r>
-        <w:t>chatrooms</w:t>
-      </w:r>
-      <w:proofErr w:type="spellEnd"/>
-      <w:r>
-        <w:t xml:space="preserve"> du serve</w:t>
-      </w:r>
-      <w:r>
-        <w:t>ur. Une barre de menu propose deux boutons : « Déconnecter » et « Quitter ».</w:t>
-      </w:r>
-    </w:p>
-    <w:p/>
-    <w:p>
-      <w:pPr>
-        <w:pStyle w:val="Citation"/>
-      </w:pPr>
-      <w:r>
-        <w:t xml:space="preserve">Ecran des </w:t>
-      </w:r>
-      <w:proofErr w:type="spellStart"/>
-      <w:r>
-        <w:t>chatrooms</w:t>
-      </w:r>
-      <w:proofErr w:type="spellEnd"/>
-      <w:r>
-        <w:t xml:space="preserve"> menus en évidence</w:t>
-      </w:r>
-    </w:p>
-    <w:p/>
+      <w:pPr>
+        <w:jc w:val="center"/>
+      </w:pPr>
+      <w:r>
+        <w:rPr>
+          <w:noProof/>
+          <w:lang w:eastAsia="fr-FR"/>
+        </w:rPr>
+        <w:drawing>
+          <wp:inline distT="0" distB="0" distL="0" distR="0">
+            <wp:extent cx="2095500" cy="2476500"/>
+            <wp:effectExtent l="0" t="0" r="0" b="0"/>
+            <wp:docPr id="10" name="Image 10"/>
+            <wp:cNvGraphicFramePr>
+              <a:graphicFrameLocks xmlns:a="http://schemas.openxmlformats.org/drawingml/2006/main" noChangeAspect="1"/>
+            </wp:cNvGraphicFramePr>
+            <a:graphic xmlns:a="http://schemas.openxmlformats.org/drawingml/2006/main">
+              <a:graphicData uri="http://schemas.openxmlformats.org/drawingml/2006/picture">
+                <pic:pic xmlns:pic="http://schemas.openxmlformats.org/drawingml/2006/picture">
+                  <pic:nvPicPr>
+                    <pic:cNvPr id="0" name="Picture 5"/>
+                    <pic:cNvPicPr>
+                      <a:picLocks noChangeAspect="1" noChangeArrowheads="1"/>
+                    </pic:cNvPicPr>
+                  </pic:nvPicPr>
+                  <pic:blipFill>
+                    <a:blip r:embed="rId13">
+                      <a:extLst>
+                        <a:ext uri="{28A0092B-C50C-407E-A947-70E740481C1C}">
+                          <a14:useLocalDpi xmlns:a14="http://schemas.microsoft.com/office/drawing/2010/main" val="0"/>
+                        </a:ext>
+                      </a:extLst>
+                    </a:blip>
+                    <a:srcRect/>
+                    <a:stretch>
+                      <a:fillRect/>
+                    </a:stretch>
+                  </pic:blipFill>
+                  <pic:spPr bwMode="auto">
+                    <a:xfrm>
+                      <a:off x="0" y="0"/>
+                      <a:ext cx="2095500" cy="2476500"/>
+                    </a:xfrm>
+                    <a:prstGeom prst="rect">
+                      <a:avLst/>
+                    </a:prstGeom>
+                    <a:noFill/>
+                    <a:ln>
+                      <a:noFill/>
+                    </a:ln>
+                  </pic:spPr>
+                </pic:pic>
+              </a:graphicData>
+            </a:graphic>
+          </wp:inline>
+        </w:drawing>
+      </w:r>
+    </w:p>
+    <w:p>
+      <w:pPr>
+        <w:jc w:val="center"/>
+      </w:pPr>
+    </w:p>
     <w:p>
       <w:r>
         <w:t>Pour vous déconnecter, il vous suffit de cliquer sur le menu « Déconnecter ». Vous serez alors redirigé vers la page de connexion de l’application.</w:t>
@@ -303,8 +590,222 @@
         </w:numPr>
       </w:pPr>
       <w:r>
+        <w:t xml:space="preserve">Cliquer sur le bouton « Quitter » sur l’écran de sélection des </w:t>
+      </w:r>
+      <w:proofErr w:type="spellStart"/>
+      <w:r>
+        <w:t>chatrooms</w:t>
+      </w:r>
+      <w:proofErr w:type="spellEnd"/>
+      <w:r>
+        <w:t xml:space="preserve"> si vous êtes connecté.</w:t>
+      </w:r>
+    </w:p>
+    <w:p>
+      <w:pPr>
+        <w:pStyle w:val="Titre3"/>
+      </w:pPr>
+      <w:r>
+        <w:t xml:space="preserve">Ajouter une </w:t>
+      </w:r>
+      <w:proofErr w:type="spellStart"/>
+      <w:r>
+        <w:t>chatroom</w:t>
+      </w:r>
+      <w:proofErr w:type="spellEnd"/>
+    </w:p>
+    <w:p>
+      <w:r>
+        <w:t xml:space="preserve">Pour pouvoir ajouter une </w:t>
+      </w:r>
+      <w:proofErr w:type="spellStart"/>
+      <w:r>
+        <w:t>chatroom</w:t>
+      </w:r>
+      <w:proofErr w:type="spellEnd"/>
+      <w:r>
+        <w:t>, il faut être connecté</w:t>
+      </w:r>
+      <w:r>
+        <w:t xml:space="preserve"> et se trouver sur la page de sélection des </w:t>
+      </w:r>
+      <w:proofErr w:type="spellStart"/>
+      <w:r>
+        <w:t>chatrooms</w:t>
+      </w:r>
+      <w:proofErr w:type="spellEnd"/>
+      <w:r>
+        <w:t>. Un bouton « Ajouter » vous est alors présenté en bas à gauche de la page.</w:t>
+      </w:r>
+    </w:p>
+    <w:p/>
+    <w:p>
+      <w:pPr>
+        <w:jc w:val="center"/>
+      </w:pPr>
+      <w:r>
+        <w:rPr>
+          <w:i/>
+          <w:iCs/>
+          <w:noProof/>
+          <w:color w:val="000000" w:themeColor="text1"/>
+          <w:lang w:eastAsia="fr-FR"/>
+        </w:rPr>
         <w:lastRenderedPageBreak/>
-        <w:t xml:space="preserve">Cliquer sur le bouton « Quitter » sur l’écran de sélection des </w:t>
+        <w:drawing>
+          <wp:inline distT="0" distB="0" distL="0" distR="0">
+            <wp:extent cx="2095500" cy="2476500"/>
+            <wp:effectExtent l="0" t="0" r="0" b="0"/>
+            <wp:docPr id="11" name="Image 11"/>
+            <wp:cNvGraphicFramePr>
+              <a:graphicFrameLocks xmlns:a="http://schemas.openxmlformats.org/drawingml/2006/main" noChangeAspect="1"/>
+            </wp:cNvGraphicFramePr>
+            <a:graphic xmlns:a="http://schemas.openxmlformats.org/drawingml/2006/main">
+              <a:graphicData uri="http://schemas.openxmlformats.org/drawingml/2006/picture">
+                <pic:pic xmlns:pic="http://schemas.openxmlformats.org/drawingml/2006/picture">
+                  <pic:nvPicPr>
+                    <pic:cNvPr id="0" name="Picture 6"/>
+                    <pic:cNvPicPr>
+                      <a:picLocks noChangeAspect="1" noChangeArrowheads="1"/>
+                    </pic:cNvPicPr>
+                  </pic:nvPicPr>
+                  <pic:blipFill>
+                    <a:blip r:embed="rId14">
+                      <a:extLst>
+                        <a:ext uri="{28A0092B-C50C-407E-A947-70E740481C1C}">
+                          <a14:useLocalDpi xmlns:a14="http://schemas.microsoft.com/office/drawing/2010/main" val="0"/>
+                        </a:ext>
+                      </a:extLst>
+                    </a:blip>
+                    <a:srcRect/>
+                    <a:stretch>
+                      <a:fillRect/>
+                    </a:stretch>
+                  </pic:blipFill>
+                  <pic:spPr bwMode="auto">
+                    <a:xfrm>
+                      <a:off x="0" y="0"/>
+                      <a:ext cx="2095500" cy="2476500"/>
+                    </a:xfrm>
+                    <a:prstGeom prst="rect">
+                      <a:avLst/>
+                    </a:prstGeom>
+                    <a:noFill/>
+                    <a:ln>
+                      <a:noFill/>
+                    </a:ln>
+                  </pic:spPr>
+                </pic:pic>
+              </a:graphicData>
+            </a:graphic>
+          </wp:inline>
+        </w:drawing>
+      </w:r>
+    </w:p>
+    <w:p>
+      <w:pPr>
+        <w:jc w:val="center"/>
+      </w:pPr>
+    </w:p>
+    <w:p>
+      <w:r>
+        <w:t xml:space="preserve">En cliquant sur ce bouton, vous arrivez sur un formulaire permettant de nommer la nouvelle </w:t>
+      </w:r>
+      <w:proofErr w:type="spellStart"/>
+      <w:r>
+        <w:t>chatroom</w:t>
+      </w:r>
+      <w:proofErr w:type="spellEnd"/>
+      <w:r>
+        <w:t xml:space="preserve"> qui sera créée.</w:t>
+      </w:r>
+    </w:p>
+    <w:p/>
+    <w:p>
+      <w:pPr>
+        <w:jc w:val="center"/>
+      </w:pPr>
+      <w:r>
+        <w:rPr>
+          <w:noProof/>
+          <w:lang w:eastAsia="fr-FR"/>
+        </w:rPr>
+        <w:drawing>
+          <wp:inline distT="0" distB="0" distL="0" distR="0" wp14:anchorId="4D663AE8" wp14:editId="65EEBA15">
+            <wp:extent cx="2857500" cy="1238250"/>
+            <wp:effectExtent l="0" t="0" r="0" b="0"/>
+            <wp:docPr id="1" name="Image 1"/>
+            <wp:cNvGraphicFramePr>
+              <a:graphicFrameLocks xmlns:a="http://schemas.openxmlformats.org/drawingml/2006/main" noChangeAspect="1"/>
+            </wp:cNvGraphicFramePr>
+            <a:graphic xmlns:a="http://schemas.openxmlformats.org/drawingml/2006/main">
+              <a:graphicData uri="http://schemas.openxmlformats.org/drawingml/2006/picture">
+                <pic:pic xmlns:pic="http://schemas.openxmlformats.org/drawingml/2006/picture">
+                  <pic:nvPicPr>
+                    <pic:cNvPr id="0" name=""/>
+                    <pic:cNvPicPr/>
+                  </pic:nvPicPr>
+                  <pic:blipFill>
+                    <a:blip r:embed="rId15"/>
+                    <a:stretch>
+                      <a:fillRect/>
+                    </a:stretch>
+                  </pic:blipFill>
+                  <pic:spPr>
+                    <a:xfrm>
+                      <a:off x="0" y="0"/>
+                      <a:ext cx="2857500" cy="1238250"/>
+                    </a:xfrm>
+                    <a:prstGeom prst="rect">
+                      <a:avLst/>
+                    </a:prstGeom>
+                  </pic:spPr>
+                </pic:pic>
+              </a:graphicData>
+            </a:graphic>
+          </wp:inline>
+        </w:drawing>
+      </w:r>
+    </w:p>
+    <w:p/>
+    <w:p>
+      <w:r>
+        <w:t xml:space="preserve">Il ne vous reste plus qu’à confirmer la création en cliquant sur le bouton « Confirmer ». Vous pouvez aussi choisir de ne pas créer la </w:t>
+      </w:r>
+      <w:proofErr w:type="spellStart"/>
+      <w:r>
+        <w:t>chatroom</w:t>
+      </w:r>
+      <w:proofErr w:type="spellEnd"/>
+      <w:r>
+        <w:t>, cliquez alors sur le bouton « Annuler » et le formulaire se fermera.</w:t>
+      </w:r>
+    </w:p>
+    <w:p/>
+    <w:p>
+      <w:pPr>
+        <w:pStyle w:val="Titre3"/>
+      </w:pPr>
+      <w:r>
+        <w:t xml:space="preserve">Suppression d’une </w:t>
+      </w:r>
+      <w:proofErr w:type="spellStart"/>
+      <w:r>
+        <w:t>chatroom</w:t>
+      </w:r>
+      <w:proofErr w:type="spellEnd"/>
+    </w:p>
+    <w:p>
+      <w:r>
+        <w:t xml:space="preserve">Pour supprimer une </w:t>
+      </w:r>
+      <w:proofErr w:type="spellStart"/>
+      <w:r>
+        <w:t>chatroom</w:t>
+      </w:r>
+      <w:proofErr w:type="spellEnd"/>
+      <w:r>
+        <w:t xml:space="preserve">, il faut être connecté et se trouver sur la page de sélection des </w:t>
       </w:r>
       <w:proofErr w:type="spellStart"/>
       <w:r>
@@ -312,25 +813,198 @@
       </w:r>
       <w:proofErr w:type="spellEnd"/>
       <w:r>
-        <w:t xml:space="preserve"> si vous êtes connecté.</w:t>
+        <w:t>. Un bouton « Supprimer » vous est alors présenté en bas à droit de la page</w:t>
+      </w:r>
+      <w:r>
+        <w:t>.</w:t>
       </w:r>
     </w:p>
     <w:p/>
     <w:p>
       <w:pPr>
-        <w:pStyle w:val="Citation"/>
-      </w:pPr>
-      <w:r>
-        <w:t>Présentation des deux possibilités</w:t>
+        <w:jc w:val="center"/>
+      </w:pPr>
+      <w:r>
+        <w:rPr>
+          <w:i/>
+          <w:iCs/>
+          <w:noProof/>
+          <w:color w:val="000000" w:themeColor="text1"/>
+          <w:lang w:eastAsia="fr-FR"/>
+        </w:rPr>
+        <w:lastRenderedPageBreak/>
+        <w:drawing>
+          <wp:inline distT="0" distB="0" distL="0" distR="0">
+            <wp:extent cx="2095500" cy="2476500"/>
+            <wp:effectExtent l="0" t="0" r="0" b="0"/>
+            <wp:docPr id="12" name="Image 12"/>
+            <wp:cNvGraphicFramePr>
+              <a:graphicFrameLocks xmlns:a="http://schemas.openxmlformats.org/drawingml/2006/main" noChangeAspect="1"/>
+            </wp:cNvGraphicFramePr>
+            <a:graphic xmlns:a="http://schemas.openxmlformats.org/drawingml/2006/main">
+              <a:graphicData uri="http://schemas.openxmlformats.org/drawingml/2006/picture">
+                <pic:pic xmlns:pic="http://schemas.openxmlformats.org/drawingml/2006/picture">
+                  <pic:nvPicPr>
+                    <pic:cNvPr id="0" name="Picture 7"/>
+                    <pic:cNvPicPr>
+                      <a:picLocks noChangeAspect="1" noChangeArrowheads="1"/>
+                    </pic:cNvPicPr>
+                  </pic:nvPicPr>
+                  <pic:blipFill>
+                    <a:blip r:embed="rId16">
+                      <a:extLst>
+                        <a:ext uri="{28A0092B-C50C-407E-A947-70E740481C1C}">
+                          <a14:useLocalDpi xmlns:a14="http://schemas.microsoft.com/office/drawing/2010/main" val="0"/>
+                        </a:ext>
+                      </a:extLst>
+                    </a:blip>
+                    <a:srcRect/>
+                    <a:stretch>
+                      <a:fillRect/>
+                    </a:stretch>
+                  </pic:blipFill>
+                  <pic:spPr bwMode="auto">
+                    <a:xfrm>
+                      <a:off x="0" y="0"/>
+                      <a:ext cx="2095500" cy="2476500"/>
+                    </a:xfrm>
+                    <a:prstGeom prst="rect">
+                      <a:avLst/>
+                    </a:prstGeom>
+                    <a:noFill/>
+                    <a:ln>
+                      <a:noFill/>
+                    </a:ln>
+                  </pic:spPr>
+                </pic:pic>
+              </a:graphicData>
+            </a:graphic>
+          </wp:inline>
+        </w:drawing>
+      </w:r>
+    </w:p>
+    <w:p>
+      <w:pPr>
+        <w:jc w:val="center"/>
+      </w:pPr>
+    </w:p>
+    <w:p>
+      <w:r>
+        <w:t xml:space="preserve">Afin de supprimer une </w:t>
+      </w:r>
+      <w:proofErr w:type="spellStart"/>
+      <w:r>
+        <w:t>chatroom</w:t>
+      </w:r>
+      <w:proofErr w:type="spellEnd"/>
+      <w:r>
+        <w:t xml:space="preserve">, il faut la sélectionner dans la liste des </w:t>
+      </w:r>
+      <w:proofErr w:type="spellStart"/>
+      <w:r>
+        <w:t>chatrooms</w:t>
+      </w:r>
+      <w:proofErr w:type="spellEnd"/>
+      <w:r>
+        <w:t xml:space="preserve"> et cliquer sur le bouton « Supprimer ».</w:t>
       </w:r>
     </w:p>
     <w:p/>
     <w:p>
       <w:pPr>
+        <w:jc w:val="center"/>
+      </w:pPr>
+      <w:r>
+        <w:rPr>
+          <w:i/>
+          <w:iCs/>
+          <w:noProof/>
+          <w:color w:val="000000" w:themeColor="text1"/>
+          <w:lang w:eastAsia="fr-FR"/>
+        </w:rPr>
+        <w:drawing>
+          <wp:inline distT="0" distB="0" distL="0" distR="0">
+            <wp:extent cx="2095500" cy="2476500"/>
+            <wp:effectExtent l="0" t="0" r="0" b="0"/>
+            <wp:docPr id="13" name="Image 13"/>
+            <wp:cNvGraphicFramePr>
+              <a:graphicFrameLocks xmlns:a="http://schemas.openxmlformats.org/drawingml/2006/main" noChangeAspect="1"/>
+            </wp:cNvGraphicFramePr>
+            <a:graphic xmlns:a="http://schemas.openxmlformats.org/drawingml/2006/main">
+              <a:graphicData uri="http://schemas.openxmlformats.org/drawingml/2006/picture">
+                <pic:pic xmlns:pic="http://schemas.openxmlformats.org/drawingml/2006/picture">
+                  <pic:nvPicPr>
+                    <pic:cNvPr id="0" name="Picture 8"/>
+                    <pic:cNvPicPr>
+                      <a:picLocks noChangeAspect="1" noChangeArrowheads="1"/>
+                    </pic:cNvPicPr>
+                  </pic:nvPicPr>
+                  <pic:blipFill>
+                    <a:blip r:embed="rId17">
+                      <a:extLst>
+                        <a:ext uri="{28A0092B-C50C-407E-A947-70E740481C1C}">
+                          <a14:useLocalDpi xmlns:a14="http://schemas.microsoft.com/office/drawing/2010/main" val="0"/>
+                        </a:ext>
+                      </a:extLst>
+                    </a:blip>
+                    <a:srcRect/>
+                    <a:stretch>
+                      <a:fillRect/>
+                    </a:stretch>
+                  </pic:blipFill>
+                  <pic:spPr bwMode="auto">
+                    <a:xfrm>
+                      <a:off x="0" y="0"/>
+                      <a:ext cx="2095500" cy="2476500"/>
+                    </a:xfrm>
+                    <a:prstGeom prst="rect">
+                      <a:avLst/>
+                    </a:prstGeom>
+                    <a:noFill/>
+                    <a:ln>
+                      <a:noFill/>
+                    </a:ln>
+                  </pic:spPr>
+                </pic:pic>
+              </a:graphicData>
+            </a:graphic>
+          </wp:inline>
+        </w:drawing>
+      </w:r>
+    </w:p>
+    <w:p>
+      <w:pPr>
+        <w:jc w:val="center"/>
+      </w:pPr>
+    </w:p>
+    <w:p>
+      <w:r>
+        <w:t xml:space="preserve">La </w:t>
+      </w:r>
+      <w:proofErr w:type="spellStart"/>
+      <w:r>
+        <w:t>chatroom</w:t>
+      </w:r>
+      <w:proofErr w:type="spellEnd"/>
+      <w:r>
+        <w:t xml:space="preserve"> est alors supprimé de la liste des </w:t>
+      </w:r>
+      <w:proofErr w:type="spellStart"/>
+      <w:r>
+        <w:t>chatrooms</w:t>
+      </w:r>
+      <w:proofErr w:type="spellEnd"/>
+      <w:r>
+        <w:t xml:space="preserve"> disponibles, du serveur, et l’ensemble des utilisateurs connectés dessus en sont donc déconnectés.</w:t>
+      </w:r>
+    </w:p>
+    <w:p/>
+    <w:p>
+      <w:pPr>
         <w:pStyle w:val="Titre3"/>
       </w:pPr>
       <w:r>
-        <w:t xml:space="preserve">Ajouter une </w:t>
+        <w:t xml:space="preserve">Rejoindre une </w:t>
       </w:r>
       <w:proofErr w:type="spellStart"/>
       <w:r>
@@ -340,7 +1014,7 @@
     </w:p>
     <w:p>
       <w:r>
-        <w:t xml:space="preserve">Pour pouvoir ajouter une </w:t>
+        <w:t xml:space="preserve">Pour rejoindre une </w:t>
       </w:r>
       <w:proofErr w:type="spellStart"/>
       <w:r>
@@ -348,10 +1022,10 @@
       </w:r>
       <w:proofErr w:type="spellEnd"/>
       <w:r>
-        <w:t>, il faut être connecté</w:t>
-      </w:r>
-      <w:r>
-        <w:t xml:space="preserve"> et se trouver sur la page de sélection des </w:t>
+        <w:t>, il faut être connecté et se trouver sur la</w:t>
+      </w:r>
+      <w:r>
+        <w:t xml:space="preserve"> page de sélection des </w:t>
       </w:r>
       <w:proofErr w:type="spellStart"/>
       <w:r>
@@ -359,16 +1033,325 @@
       </w:r>
       <w:proofErr w:type="spellEnd"/>
       <w:r>
-        <w:t>. Un bouton « Ajouter » vous est alors présenté en bas à gauche de la page.</w:t>
+        <w:t xml:space="preserve">. A partir de là, il vous suffit de double cliquer sur le nom de la </w:t>
+      </w:r>
+      <w:proofErr w:type="spellStart"/>
+      <w:r>
+        <w:t>chatroom</w:t>
+      </w:r>
+      <w:proofErr w:type="spellEnd"/>
+      <w:r>
+        <w:t xml:space="preserve"> que vous souhaitez rejoindre.</w:t>
+      </w:r>
+    </w:p>
+    <w:p>
+      <w:r>
+        <w:t xml:space="preserve">Une fois ce double clic effectué, la fenêtre vous permettant de communiquer avec les autres utilisateurs présents dans la </w:t>
+      </w:r>
+      <w:proofErr w:type="spellStart"/>
+      <w:r>
+        <w:t>chatroom</w:t>
+      </w:r>
+      <w:proofErr w:type="spellEnd"/>
+      <w:r>
+        <w:t xml:space="preserve"> s’ouvrira.</w:t>
       </w:r>
     </w:p>
     <w:p/>
     <w:p>
-      <w:pPr>
-        <w:pStyle w:val="Citation"/>
-      </w:pPr>
-      <w:r>
-        <w:t xml:space="preserve">Ecran des </w:t>
+      <w:r>
+        <w:rPr>
+          <w:noProof/>
+          <w:lang w:eastAsia="fr-FR"/>
+        </w:rPr>
+        <w:lastRenderedPageBreak/>
+        <w:drawing>
+          <wp:inline distT="0" distB="0" distL="0" distR="0" wp14:anchorId="3F625AFA" wp14:editId="518030BF">
+            <wp:extent cx="5760720" cy="4320846"/>
+            <wp:effectExtent l="0" t="0" r="0" b="3810"/>
+            <wp:docPr id="14" name="Image 14"/>
+            <wp:cNvGraphicFramePr>
+              <a:graphicFrameLocks xmlns:a="http://schemas.openxmlformats.org/drawingml/2006/main" noChangeAspect="1"/>
+            </wp:cNvGraphicFramePr>
+            <a:graphic xmlns:a="http://schemas.openxmlformats.org/drawingml/2006/main">
+              <a:graphicData uri="http://schemas.openxmlformats.org/drawingml/2006/picture">
+                <pic:pic xmlns:pic="http://schemas.openxmlformats.org/drawingml/2006/picture">
+                  <pic:nvPicPr>
+                    <pic:cNvPr id="0" name=""/>
+                    <pic:cNvPicPr/>
+                  </pic:nvPicPr>
+                  <pic:blipFill>
+                    <a:blip r:embed="rId18"/>
+                    <a:stretch>
+                      <a:fillRect/>
+                    </a:stretch>
+                  </pic:blipFill>
+                  <pic:spPr>
+                    <a:xfrm>
+                      <a:off x="0" y="0"/>
+                      <a:ext cx="5760720" cy="4320846"/>
+                    </a:xfrm>
+                    <a:prstGeom prst="rect">
+                      <a:avLst/>
+                    </a:prstGeom>
+                  </pic:spPr>
+                </pic:pic>
+              </a:graphicData>
+            </a:graphic>
+          </wp:inline>
+        </w:drawing>
+      </w:r>
+    </w:p>
+    <w:p>
+      <w:pPr>
+        <w:pStyle w:val="Titre3"/>
+      </w:pPr>
+      <w:r>
+        <w:t xml:space="preserve">Quitter une </w:t>
+      </w:r>
+      <w:proofErr w:type="spellStart"/>
+      <w:r>
+        <w:t>chatroom</w:t>
+      </w:r>
+      <w:proofErr w:type="spellEnd"/>
+    </w:p>
+    <w:p>
+      <w:r>
+        <w:t xml:space="preserve">Pour quitter une </w:t>
+      </w:r>
+      <w:proofErr w:type="spellStart"/>
+      <w:r>
+        <w:t>chatroom</w:t>
+      </w:r>
+      <w:proofErr w:type="spellEnd"/>
+      <w:r>
+        <w:t xml:space="preserve">, il faut cliquer sur la croix en haut à droite de la fenêtre de discussion de la </w:t>
+      </w:r>
+      <w:proofErr w:type="spellStart"/>
+      <w:r>
+        <w:t>chatroom</w:t>
+      </w:r>
+      <w:proofErr w:type="spellEnd"/>
+      <w:r>
+        <w:t>.</w:t>
+      </w:r>
+    </w:p>
+    <w:p/>
+    <w:p>
+      <w:pPr>
+        <w:pStyle w:val="Titre3"/>
+      </w:pPr>
+      <w:r>
+        <w:t xml:space="preserve">Envoyer un message dans une </w:t>
+      </w:r>
+      <w:proofErr w:type="spellStart"/>
+      <w:r>
+        <w:t>chatroom</w:t>
+      </w:r>
+      <w:proofErr w:type="spellEnd"/>
+    </w:p>
+    <w:p>
+      <w:r>
+        <w:t xml:space="preserve">Pour envoyer un message dans une </w:t>
+      </w:r>
+      <w:proofErr w:type="spellStart"/>
+      <w:r>
+        <w:t>chatroom</w:t>
+      </w:r>
+      <w:proofErr w:type="spellEnd"/>
+      <w:r>
+        <w:t xml:space="preserve">, il faut écrire ce dernier dans le champ en bas de la page de discussion de la </w:t>
+      </w:r>
+      <w:proofErr w:type="spellStart"/>
+      <w:r>
+        <w:t>chatroom</w:t>
+      </w:r>
+      <w:proofErr w:type="spellEnd"/>
+      <w:r>
+        <w:t>.</w:t>
+      </w:r>
+    </w:p>
+    <w:p/>
+    <w:p>
+      <w:r>
+        <w:t xml:space="preserve">Une fois le message rédigé, il vous reste deux possibilités pour l’envoyer à tous les utilisateurs de la </w:t>
+      </w:r>
+      <w:proofErr w:type="spellStart"/>
+      <w:r>
+        <w:t>chatroom</w:t>
+      </w:r>
+      <w:proofErr w:type="spellEnd"/>
+      <w:r>
+        <w:t> : appuyer sur la toucher « Entrée » de votre clavier ou cliquer sur le bouton « Envoyer » prévu à gauche du champ.</w:t>
+      </w:r>
+    </w:p>
+    <w:p>
+      <w:r>
+        <w:rPr>
+          <w:i/>
+          <w:iCs/>
+          <w:noProof/>
+          <w:color w:val="000000" w:themeColor="text1"/>
+          <w:lang w:eastAsia="fr-FR"/>
+        </w:rPr>
+        <w:lastRenderedPageBreak/>
+        <w:drawing>
+          <wp:inline distT="0" distB="0" distL="0" distR="0">
+            <wp:extent cx="5753100" cy="4314825"/>
+            <wp:effectExtent l="0" t="0" r="0" b="9525"/>
+            <wp:docPr id="16" name="Image 16"/>
+            <wp:cNvGraphicFramePr>
+              <a:graphicFrameLocks xmlns:a="http://schemas.openxmlformats.org/drawingml/2006/main" noChangeAspect="1"/>
+            </wp:cNvGraphicFramePr>
+            <a:graphic xmlns:a="http://schemas.openxmlformats.org/drawingml/2006/main">
+              <a:graphicData uri="http://schemas.openxmlformats.org/drawingml/2006/picture">
+                <pic:pic xmlns:pic="http://schemas.openxmlformats.org/drawingml/2006/picture">
+                  <pic:nvPicPr>
+                    <pic:cNvPr id="0" name="Picture 9"/>
+                    <pic:cNvPicPr>
+                      <a:picLocks noChangeAspect="1" noChangeArrowheads="1"/>
+                    </pic:cNvPicPr>
+                  </pic:nvPicPr>
+                  <pic:blipFill>
+                    <a:blip r:embed="rId19">
+                      <a:extLst>
+                        <a:ext uri="{28A0092B-C50C-407E-A947-70E740481C1C}">
+                          <a14:useLocalDpi xmlns:a14="http://schemas.microsoft.com/office/drawing/2010/main" val="0"/>
+                        </a:ext>
+                      </a:extLst>
+                    </a:blip>
+                    <a:srcRect/>
+                    <a:stretch>
+                      <a:fillRect/>
+                    </a:stretch>
+                  </pic:blipFill>
+                  <pic:spPr bwMode="auto">
+                    <a:xfrm>
+                      <a:off x="0" y="0"/>
+                      <a:ext cx="5753100" cy="4314825"/>
+                    </a:xfrm>
+                    <a:prstGeom prst="rect">
+                      <a:avLst/>
+                    </a:prstGeom>
+                    <a:noFill/>
+                    <a:ln>
+                      <a:noFill/>
+                    </a:ln>
+                  </pic:spPr>
+                </pic:pic>
+              </a:graphicData>
+            </a:graphic>
+          </wp:inline>
+        </w:drawing>
+      </w:r>
+    </w:p>
+    <w:p/>
+    <w:p>
+      <w:r>
+        <w:t xml:space="preserve">Le message sera alors transmis à tous les utilisateurs connectés à la </w:t>
+      </w:r>
+      <w:proofErr w:type="spellStart"/>
+      <w:r>
+        <w:t>chatroom</w:t>
+      </w:r>
+      <w:proofErr w:type="spellEnd"/>
+      <w:r>
+        <w:t xml:space="preserve">, vous compris. Vous pouvez voir l’ensemble des utilisateurs connectés à la </w:t>
+      </w:r>
+      <w:proofErr w:type="spellStart"/>
+      <w:r>
+        <w:t>chatroom</w:t>
+      </w:r>
+      <w:proofErr w:type="spellEnd"/>
+      <w:r>
+        <w:t xml:space="preserve"> grâce à la liste présente à droite de la page de discussion de la </w:t>
+      </w:r>
+      <w:proofErr w:type="spellStart"/>
+      <w:r>
+        <w:t>chatroom</w:t>
+      </w:r>
+      <w:proofErr w:type="spellEnd"/>
+      <w:r>
+        <w:t>.</w:t>
+      </w:r>
+    </w:p>
+    <w:p/>
+    <w:p>
+      <w:r>
+        <w:rPr>
+          <w:noProof/>
+          <w:lang w:eastAsia="fr-FR"/>
+        </w:rPr>
+        <w:lastRenderedPageBreak/>
+        <w:drawing>
+          <wp:inline distT="0" distB="0" distL="0" distR="0" wp14:anchorId="0FF04D2F" wp14:editId="71A9B0F4">
+            <wp:extent cx="5760720" cy="4320846"/>
+            <wp:effectExtent l="0" t="0" r="0" b="3810"/>
+            <wp:docPr id="17" name="Image 17"/>
+            <wp:cNvGraphicFramePr>
+              <a:graphicFrameLocks xmlns:a="http://schemas.openxmlformats.org/drawingml/2006/main" noChangeAspect="1"/>
+            </wp:cNvGraphicFramePr>
+            <a:graphic xmlns:a="http://schemas.openxmlformats.org/drawingml/2006/main">
+              <a:graphicData uri="http://schemas.openxmlformats.org/drawingml/2006/picture">
+                <pic:pic xmlns:pic="http://schemas.openxmlformats.org/drawingml/2006/picture">
+                  <pic:nvPicPr>
+                    <pic:cNvPr id="0" name=""/>
+                    <pic:cNvPicPr/>
+                  </pic:nvPicPr>
+                  <pic:blipFill>
+                    <a:blip r:embed="rId20"/>
+                    <a:stretch>
+                      <a:fillRect/>
+                    </a:stretch>
+                  </pic:blipFill>
+                  <pic:spPr>
+                    <a:xfrm>
+                      <a:off x="0" y="0"/>
+                      <a:ext cx="5760720" cy="4320846"/>
+                    </a:xfrm>
+                    <a:prstGeom prst="rect">
+                      <a:avLst/>
+                    </a:prstGeom>
+                  </pic:spPr>
+                </pic:pic>
+              </a:graphicData>
+            </a:graphic>
+          </wp:inline>
+        </w:drawing>
+      </w:r>
+    </w:p>
+    <w:p>
+      <w:pPr>
+        <w:pStyle w:val="Titre3"/>
+      </w:pPr>
+      <w:r>
+        <w:t>Arrêter le serveur</w:t>
+      </w:r>
+    </w:p>
+    <w:p>
+      <w:r>
+        <w:t>Pour arrêter le serveur, il suffit d’écrire le message « /</w:t>
+      </w:r>
+      <w:proofErr w:type="spellStart"/>
+      <w:r>
+        <w:t>shutdown</w:t>
+      </w:r>
+      <w:proofErr w:type="spellEnd"/>
+      <w:r>
+        <w:t xml:space="preserve"> » dans une fenêtre de discussion de </w:t>
+      </w:r>
+      <w:proofErr w:type="spellStart"/>
+      <w:r>
+        <w:t>chatroom</w:t>
+      </w:r>
+      <w:proofErr w:type="spellEnd"/>
+      <w:r>
+        <w:t>.</w:t>
+      </w:r>
+    </w:p>
+    <w:p>
+      <w:r>
+        <w:t xml:space="preserve">Le serveur s’arrêtera alors tout seul, sauvegardant la liste des utilisateurs enregistrés, ainsi que la liste des </w:t>
       </w:r>
       <w:proofErr w:type="spellStart"/>
       <w:r>
@@ -376,505 +1359,10 @@
       </w:r>
       <w:proofErr w:type="spellEnd"/>
       <w:r>
-        <w:t xml:space="preserve"> avec le bouton mis en avant</w:t>
-      </w:r>
-    </w:p>
-    <w:p/>
-    <w:p>
-      <w:r>
-        <w:t xml:space="preserve">En cliquant sur ce bouton, vous arrivez sur un formulaire permettant de nommer la nouvelle </w:t>
-      </w:r>
-      <w:proofErr w:type="spellStart"/>
-      <w:r>
-        <w:t>chatroom</w:t>
-      </w:r>
-      <w:proofErr w:type="spellEnd"/>
-      <w:r>
-        <w:t xml:space="preserve"> qui sera créée.</w:t>
-      </w:r>
-    </w:p>
-    <w:p/>
-    <w:p>
-      <w:pPr>
-        <w:pStyle w:val="Citation"/>
-      </w:pPr>
-      <w:r>
-        <w:t xml:space="preserve">Ecran de création de la </w:t>
-      </w:r>
-      <w:proofErr w:type="spellStart"/>
-      <w:r>
-        <w:t>chatroom</w:t>
-      </w:r>
-      <w:proofErr w:type="spellEnd"/>
-    </w:p>
-    <w:p/>
-    <w:p>
-      <w:r>
-        <w:t xml:space="preserve">Il ne vous reste plus qu’à confirmer la création en cliquant sur le bouton « Confirmer ». Vous pouvez aussi choisir de ne pas créer la </w:t>
-      </w:r>
-      <w:proofErr w:type="spellStart"/>
-      <w:r>
-        <w:t>chatroom</w:t>
-      </w:r>
-      <w:proofErr w:type="spellEnd"/>
-      <w:r>
-        <w:t>, cliquez alors sur le bouton « Annuler » et le formulaire se fermera.</w:t>
-      </w:r>
-    </w:p>
-    <w:p/>
-    <w:p>
-      <w:pPr>
-        <w:pStyle w:val="Titre3"/>
-      </w:pPr>
-      <w:r>
-        <w:t xml:space="preserve">Suppression d’une </w:t>
-      </w:r>
-      <w:proofErr w:type="spellStart"/>
-      <w:r>
-        <w:t>chatroom</w:t>
-      </w:r>
-      <w:proofErr w:type="spellEnd"/>
-    </w:p>
-    <w:p>
-      <w:r>
-        <w:t xml:space="preserve">Pour supprimer une </w:t>
-      </w:r>
-      <w:proofErr w:type="spellStart"/>
-      <w:r>
-        <w:t>chatroom</w:t>
-      </w:r>
-      <w:proofErr w:type="spellEnd"/>
-      <w:r>
-        <w:t xml:space="preserve">, il faut être connecté et se trouver sur la page de sélection des </w:t>
-      </w:r>
-      <w:proofErr w:type="spellStart"/>
-      <w:r>
-        <w:t>chatrooms</w:t>
-      </w:r>
-      <w:proofErr w:type="spellEnd"/>
-      <w:r>
-        <w:t>. Un bouton « Supprimer » vous est alors présenté en bas à droit de la page</w:t>
-      </w:r>
-      <w:r>
-        <w:t>.</w:t>
-      </w:r>
-    </w:p>
-    <w:p/>
-    <w:p>
-      <w:pPr>
-        <w:pStyle w:val="Citation"/>
-      </w:pPr>
-      <w:r>
-        <w:t xml:space="preserve">Ecran des </w:t>
-      </w:r>
-      <w:proofErr w:type="spellStart"/>
-      <w:r>
-        <w:t>chatrooms</w:t>
-      </w:r>
-      <w:proofErr w:type="spellEnd"/>
-      <w:r>
-        <w:t xml:space="preserve"> avec le bouton mis en avant</w:t>
-      </w:r>
-    </w:p>
-    <w:p/>
-    <w:p>
-      <w:r>
-        <w:t xml:space="preserve">Afin de supprimer une </w:t>
-      </w:r>
-      <w:proofErr w:type="spellStart"/>
-      <w:r>
-        <w:t>chatroom</w:t>
-      </w:r>
-      <w:proofErr w:type="spellEnd"/>
-      <w:r>
-        <w:t xml:space="preserve">, il faut la sélectionner dans la liste des </w:t>
-      </w:r>
-      <w:proofErr w:type="spellStart"/>
-      <w:r>
-        <w:t>chatrooms</w:t>
-      </w:r>
-      <w:proofErr w:type="spellEnd"/>
-      <w:r>
-        <w:t xml:space="preserve"> et cliquer sur le bouton « Supprimer ».</w:t>
-      </w:r>
-    </w:p>
-    <w:p/>
-    <w:p>
-      <w:pPr>
-        <w:pStyle w:val="Citation"/>
-      </w:pPr>
-      <w:r>
-        <w:t xml:space="preserve">Ecran montrant une </w:t>
-      </w:r>
-      <w:proofErr w:type="spellStart"/>
-      <w:r>
-        <w:t>chatroom</w:t>
-      </w:r>
-      <w:proofErr w:type="spellEnd"/>
-      <w:r>
-        <w:t xml:space="preserve"> sélectionnée et un clic sur le bouton supprimer</w:t>
-      </w:r>
-    </w:p>
-    <w:p/>
-    <w:p>
-      <w:r>
-        <w:t xml:space="preserve">La </w:t>
-      </w:r>
-      <w:proofErr w:type="spellStart"/>
-      <w:r>
-        <w:t>chatroom</w:t>
-      </w:r>
-      <w:proofErr w:type="spellEnd"/>
-      <w:r>
-        <w:t xml:space="preserve"> est alors supprimé de la liste des </w:t>
-      </w:r>
-      <w:proofErr w:type="spellStart"/>
-      <w:r>
-        <w:t>chatrooms</w:t>
-      </w:r>
-      <w:proofErr w:type="spellEnd"/>
-      <w:r>
-        <w:t xml:space="preserve"> disponibles, du serveur, et l’ensemble des utilisateurs connectés dessus en sont donc déconnectés.</w:t>
-      </w:r>
-    </w:p>
-    <w:p/>
-    <w:p>
-      <w:pPr>
-        <w:pStyle w:val="Titre3"/>
-      </w:pPr>
-      <w:r>
-        <w:t xml:space="preserve">Rejoindre une </w:t>
-      </w:r>
-      <w:proofErr w:type="spellStart"/>
-      <w:r>
-        <w:t>chatroom</w:t>
-      </w:r>
-      <w:proofErr w:type="spellEnd"/>
-    </w:p>
-    <w:p>
-      <w:r>
-        <w:t xml:space="preserve">Pour rejoindre une </w:t>
-      </w:r>
-      <w:proofErr w:type="spellStart"/>
-      <w:r>
-        <w:t>chatroom</w:t>
-      </w:r>
-      <w:proofErr w:type="spellEnd"/>
-      <w:r>
-        <w:t>, il faut être connecté et se trouver sur la</w:t>
-      </w:r>
-      <w:r>
-        <w:t xml:space="preserve"> page de sélection des </w:t>
-      </w:r>
-      <w:proofErr w:type="spellStart"/>
-      <w:r>
-        <w:t>chatrooms</w:t>
-      </w:r>
-      <w:proofErr w:type="spellEnd"/>
-      <w:r>
-        <w:t xml:space="preserve">. A partir de là, il vous suffit de double cliquer sur le nom de la </w:t>
-      </w:r>
-      <w:proofErr w:type="spellStart"/>
-      <w:r>
-        <w:t>chatroom</w:t>
-      </w:r>
-      <w:proofErr w:type="spellEnd"/>
-      <w:r>
-        <w:t xml:space="preserve"> que vous souhaitez rejoindre.</w:t>
-      </w:r>
-    </w:p>
-    <w:p>
-      <w:pPr>
-        <w:pStyle w:val="Citation"/>
-      </w:pPr>
-      <w:r>
-        <w:lastRenderedPageBreak/>
-        <w:t xml:space="preserve">Ecran de la page de sélection des </w:t>
-      </w:r>
-      <w:proofErr w:type="spellStart"/>
-      <w:r>
-        <w:t>chatrooms</w:t>
-      </w:r>
-      <w:proofErr w:type="spellEnd"/>
-      <w:r>
-        <w:t xml:space="preserve"> avec une </w:t>
-      </w:r>
-      <w:proofErr w:type="spellStart"/>
-      <w:r>
-        <w:t>chatroom</w:t>
-      </w:r>
-      <w:proofErr w:type="spellEnd"/>
-      <w:r>
-        <w:t xml:space="preserve"> sélectionnée</w:t>
-      </w:r>
-    </w:p>
-    <w:p/>
-    <w:p>
-      <w:r>
-        <w:t xml:space="preserve">Une fois ce double clic effectué, la fenêtre vous permettant de communiquer avec les autres utilisateurs présents dans la </w:t>
-      </w:r>
-      <w:proofErr w:type="spellStart"/>
-      <w:r>
-        <w:t>chatroom</w:t>
-      </w:r>
-      <w:proofErr w:type="spellEnd"/>
-      <w:r>
-        <w:t xml:space="preserve"> s’ouvrira.</w:t>
-      </w:r>
-    </w:p>
-    <w:p/>
-    <w:p>
-      <w:pPr>
-        <w:pStyle w:val="Citation"/>
-      </w:pPr>
-      <w:r>
-        <w:t xml:space="preserve">Ecran de la fenêtre de discussion de la </w:t>
-      </w:r>
-      <w:proofErr w:type="spellStart"/>
-      <w:r>
-        <w:t>chatroom</w:t>
-      </w:r>
-      <w:proofErr w:type="spellEnd"/>
-      <w:r>
-        <w:t xml:space="preserve"> ouverte</w:t>
-      </w:r>
-    </w:p>
-    <w:p/>
-    <w:p>
-      <w:pPr>
-        <w:pStyle w:val="Titre3"/>
-      </w:pPr>
-      <w:r>
-        <w:t xml:space="preserve">Quitter une </w:t>
-      </w:r>
-      <w:proofErr w:type="spellStart"/>
-      <w:r>
-        <w:t>chatroom</w:t>
-      </w:r>
-      <w:proofErr w:type="spellEnd"/>
-    </w:p>
-    <w:p>
-      <w:r>
-        <w:t xml:space="preserve">Pour quitter une </w:t>
-      </w:r>
-      <w:proofErr w:type="spellStart"/>
-      <w:r>
-        <w:t>chatroom</w:t>
-      </w:r>
-      <w:proofErr w:type="spellEnd"/>
-      <w:r>
-        <w:t xml:space="preserve">, il faut cliquer sur la croix en haut à droite de la fenêtre de discussion de la </w:t>
-      </w:r>
-      <w:proofErr w:type="spellStart"/>
-      <w:r>
-        <w:t>chatroom</w:t>
-      </w:r>
-      <w:proofErr w:type="spellEnd"/>
-      <w:r>
-        <w:t>.</w:t>
-      </w:r>
-    </w:p>
-    <w:p/>
-    <w:p>
-      <w:pPr>
-        <w:pStyle w:val="Citation"/>
-      </w:pPr>
-      <w:r>
-        <w:t>Ecran de la fenêtre de discussion avec la croix mise en valeur</w:t>
-      </w:r>
-    </w:p>
-    <w:p/>
-    <w:p>
-      <w:pPr>
-        <w:pStyle w:val="Titre3"/>
-      </w:pPr>
-      <w:r>
-        <w:t xml:space="preserve">Envoyer un message dans une </w:t>
-      </w:r>
-      <w:proofErr w:type="spellStart"/>
-      <w:r>
-        <w:t>chatroom</w:t>
-      </w:r>
-      <w:proofErr w:type="spellEnd"/>
-    </w:p>
-    <w:p>
-      <w:r>
-        <w:t xml:space="preserve">Pour envoyer un message dans une </w:t>
-      </w:r>
-      <w:proofErr w:type="spellStart"/>
-      <w:r>
-        <w:t>chatroom</w:t>
-      </w:r>
-      <w:proofErr w:type="spellEnd"/>
-      <w:r>
-        <w:t xml:space="preserve">, il faut écrire ce dernier dans le champ en bas de la page de discussion de la </w:t>
-      </w:r>
-      <w:proofErr w:type="spellStart"/>
-      <w:r>
-        <w:t>chatroom</w:t>
-      </w:r>
-      <w:proofErr w:type="spellEnd"/>
-      <w:r>
-        <w:t>.</w:t>
-      </w:r>
-    </w:p>
-    <w:p/>
-    <w:p>
-      <w:pPr>
-        <w:pStyle w:val="Citation"/>
-      </w:pPr>
-      <w:r>
-        <w:t xml:space="preserve">Ecran de la page de discussion de la </w:t>
-      </w:r>
-      <w:proofErr w:type="spellStart"/>
-      <w:r>
-        <w:t>chatroom</w:t>
-      </w:r>
-      <w:proofErr w:type="spellEnd"/>
-      <w:r>
-        <w:t xml:space="preserve"> avec le champ mis en avant.</w:t>
-      </w:r>
-    </w:p>
-    <w:p/>
-    <w:p>
-      <w:r>
-        <w:t xml:space="preserve">Une fois le message rédigé, il vous reste deux possibilités pour l’envoyer à tous les utilisateurs de la </w:t>
-      </w:r>
-      <w:proofErr w:type="spellStart"/>
-      <w:r>
-        <w:t>chatroom</w:t>
-      </w:r>
-      <w:proofErr w:type="spellEnd"/>
-      <w:r>
-        <w:t> : appuyer sur la toucher « Entrée » de votre clavier ou cliquer sur le bouton « Envoyer » prévu à gauche du champ.</w:t>
-      </w:r>
-    </w:p>
-    <w:p/>
-    <w:p>
-      <w:pPr>
-        <w:pStyle w:val="Citation"/>
-      </w:pPr>
-      <w:r>
-        <w:t xml:space="preserve">Ecran de la page de discussion de la </w:t>
-      </w:r>
-      <w:proofErr w:type="spellStart"/>
-      <w:r>
-        <w:t>chatroom</w:t>
-      </w:r>
-      <w:proofErr w:type="spellEnd"/>
-      <w:r>
-        <w:t xml:space="preserve"> avec le bouton mis en avant.</w:t>
-      </w:r>
-    </w:p>
-    <w:p/>
-    <w:p>
-      <w:r>
-        <w:t xml:space="preserve">Le message sera alors transmis à tous les utilisateurs connectés à la </w:t>
-      </w:r>
-      <w:proofErr w:type="spellStart"/>
-      <w:r>
-        <w:t>chatroom</w:t>
-      </w:r>
-      <w:proofErr w:type="spellEnd"/>
-      <w:r>
-        <w:t xml:space="preserve">, vous compris. Vous pouvez voir l’ensemble des utilisateurs connectés à la </w:t>
-      </w:r>
-      <w:proofErr w:type="spellStart"/>
-      <w:r>
-        <w:t>chatroom</w:t>
-      </w:r>
-      <w:proofErr w:type="spellEnd"/>
-      <w:r>
-        <w:t xml:space="preserve"> grâce à la liste présente à droite de la page de discussion de la </w:t>
-      </w:r>
-      <w:proofErr w:type="spellStart"/>
-      <w:r>
-        <w:t>chatroom</w:t>
-      </w:r>
-      <w:proofErr w:type="spellEnd"/>
-      <w:r>
-        <w:t>.</w:t>
-      </w:r>
-    </w:p>
-    <w:p/>
-    <w:p>
-      <w:pPr>
-        <w:pStyle w:val="Citation"/>
-      </w:pPr>
-      <w:r>
-        <w:t xml:space="preserve">Ecran de la page de discussion de la </w:t>
-      </w:r>
-      <w:proofErr w:type="spellStart"/>
-      <w:r>
-        <w:t>chatroom</w:t>
-      </w:r>
-      <w:proofErr w:type="spellEnd"/>
-      <w:r>
-        <w:t xml:space="preserve"> avec la liste des utilisateurs mis en avant</w:t>
-      </w:r>
-    </w:p>
-    <w:p/>
-    <w:p>
-      <w:pPr>
-        <w:pStyle w:val="Titre3"/>
-      </w:pPr>
-      <w:r>
-        <w:t>Arrêter le serveur</w:t>
-      </w:r>
-    </w:p>
-    <w:p>
-      <w:r>
-        <w:t>Pour arrêter le serveur, il suffit d’écrire le message « /</w:t>
-      </w:r>
-      <w:proofErr w:type="spellStart"/>
-      <w:r>
-        <w:t>shutdown</w:t>
-      </w:r>
-      <w:proofErr w:type="spellEnd"/>
-      <w:r>
-        <w:t xml:space="preserve"> » dans une fenêtre de discussion de </w:t>
-      </w:r>
-      <w:proofErr w:type="spellStart"/>
-      <w:r>
-        <w:t>chatroom</w:t>
-      </w:r>
-      <w:proofErr w:type="spellEnd"/>
-      <w:r>
-        <w:t>.</w:t>
-      </w:r>
-    </w:p>
-    <w:p>
-      <w:r>
-        <w:t xml:space="preserve">Le serveur s’arrêtera alors tout seul, sauvegardant la liste des utilisateurs enregistrés, ainsi que la liste des </w:t>
-      </w:r>
-      <w:proofErr w:type="spellStart"/>
-      <w:r>
-        <w:t>chatrooms</w:t>
-      </w:r>
-      <w:proofErr w:type="spellEnd"/>
-      <w:r>
         <w:t xml:space="preserve"> ouvertes.</w:t>
       </w:r>
       <w:r>
         <w:t xml:space="preserve"> Par conséquent, au prochain démarrage du serveur, ces données seront rechargées et le serveur sera dans le même état que lors de sa fermeture</w:t>
-      </w:r>
-    </w:p>
-    <w:p/>
-    <w:p>
-      <w:pPr>
-        <w:pStyle w:val="Citation"/>
-      </w:pPr>
-      <w:r>
-        <w:lastRenderedPageBreak/>
-        <w:t xml:space="preserve">Ecran de la page de discussion de la </w:t>
-      </w:r>
-      <w:proofErr w:type="spellStart"/>
-      <w:r>
-        <w:t>chatroom</w:t>
-      </w:r>
-      <w:proofErr w:type="spellEnd"/>
-      <w:r>
-        <w:t xml:space="preserve"> avec le message d’arrêt</w:t>
       </w:r>
     </w:p>
     <w:p/>
@@ -958,93 +1446,99 @@
         </w:rPr>
         <w:t xml:space="preserve"> mais le client ne reçois ni de messages CHATROOM SUPR ni de messages MISE A JOUR ROOMS…</w:t>
       </w:r>
+    </w:p>
+    <w:p>
+      <w:pPr>
+        <w:pStyle w:val="Titre2"/>
+      </w:pPr>
+      <w:r>
+        <w:t>Amélioration possibles</w:t>
+      </w:r>
+    </w:p>
+    <w:p>
+      <w:r>
+        <w:t>Pseudo unique</w:t>
+      </w:r>
+    </w:p>
+    <w:p>
+      <w:r>
+        <w:t xml:space="preserve">Création de différents types d’utilisateurs. Seules </w:t>
+      </w:r>
+      <w:proofErr w:type="spellStart"/>
+      <w:r>
+        <w:t>admin</w:t>
+      </w:r>
+      <w:proofErr w:type="spellEnd"/>
+      <w:r>
+        <w:t xml:space="preserve"> peuvent éteindre le serveur, ajouter ou supprimer des </w:t>
+      </w:r>
+      <w:proofErr w:type="spellStart"/>
+      <w:r>
+        <w:t>chatrooms</w:t>
+      </w:r>
+      <w:proofErr w:type="spellEnd"/>
+      <w:r>
+        <w:t>.</w:t>
+      </w:r>
+    </w:p>
+    <w:p>
+      <w:r>
+        <w:lastRenderedPageBreak/>
+        <w:t xml:space="preserve">Créer des </w:t>
+      </w:r>
+      <w:proofErr w:type="spellStart"/>
+      <w:r>
+        <w:t>chatrooms</w:t>
+      </w:r>
+      <w:proofErr w:type="spellEnd"/>
+      <w:r>
+        <w:t xml:space="preserve"> avec mot de passe</w:t>
+      </w:r>
+    </w:p>
+    <w:p>
+      <w:r>
+        <w:t xml:space="preserve">Impossibilité de supprimer une </w:t>
+      </w:r>
+      <w:proofErr w:type="spellStart"/>
+      <w:r>
+        <w:t>chatroom</w:t>
+      </w:r>
+      <w:proofErr w:type="spellEnd"/>
+      <w:r>
+        <w:t xml:space="preserve"> non vide</w:t>
+      </w:r>
+    </w:p>
+    <w:p>
+      <w:r>
+        <w:t>…</w:t>
+      </w:r>
+    </w:p>
+    <w:p/>
+    <w:p>
+      <w:pPr>
+        <w:pStyle w:val="Titre2"/>
+      </w:pPr>
+      <w:r>
+        <w:t>Difficultés</w:t>
+      </w:r>
+    </w:p>
+    <w:p>
+      <w:r>
+        <w:t>La principale difficulté a été d’apprendre ces notions de Sockets qui sont des fonctionnalités que nous n’avons jamais utilisées.</w:t>
+      </w:r>
+    </w:p>
+    <w:p>
+      <w:pPr>
+        <w:pStyle w:val="Titre1"/>
+      </w:pPr>
       <w:bookmarkStart w:id="0" w:name="_GoBack"/>
       <w:bookmarkEnd w:id="0"/>
-    </w:p>
-    <w:p>
-      <w:pPr>
-        <w:pStyle w:val="Titre2"/>
-      </w:pPr>
-      <w:r>
-        <w:t>Amélioration possibles</w:t>
-      </w:r>
-    </w:p>
-    <w:p>
-      <w:r>
-        <w:t>Pseudo unique</w:t>
-      </w:r>
-    </w:p>
-    <w:p>
-      <w:r>
-        <w:t xml:space="preserve">Création de différents types d’utilisateurs. Seules </w:t>
-      </w:r>
-      <w:proofErr w:type="spellStart"/>
-      <w:r>
-        <w:t>admin</w:t>
-      </w:r>
-      <w:proofErr w:type="spellEnd"/>
-      <w:r>
-        <w:t xml:space="preserve"> peuvent éteindre le serveur, ajouter ou supprimer des </w:t>
-      </w:r>
-      <w:proofErr w:type="spellStart"/>
-      <w:r>
-        <w:t>chatrooms</w:t>
-      </w:r>
-      <w:proofErr w:type="spellEnd"/>
-      <w:r>
-        <w:t>.</w:t>
-      </w:r>
-    </w:p>
-    <w:p>
-      <w:r>
-        <w:t xml:space="preserve">Créer des </w:t>
-      </w:r>
-      <w:proofErr w:type="spellStart"/>
-      <w:r>
-        <w:t>chatrooms</w:t>
-      </w:r>
-      <w:proofErr w:type="spellEnd"/>
-      <w:r>
-        <w:t xml:space="preserve"> avec mot de passe</w:t>
-      </w:r>
-    </w:p>
-    <w:p>
-      <w:r>
-        <w:t xml:space="preserve">Impossibilité de supprimer une </w:t>
-      </w:r>
-      <w:proofErr w:type="spellStart"/>
-      <w:r>
-        <w:t>chatroom</w:t>
-      </w:r>
-      <w:proofErr w:type="spellEnd"/>
-      <w:r>
-        <w:t xml:space="preserve"> non vide</w:t>
-      </w:r>
-    </w:p>
-    <w:p>
-      <w:r>
-        <w:t>…</w:t>
-      </w:r>
-    </w:p>
-    <w:p/>
-    <w:p>
-      <w:pPr>
-        <w:pStyle w:val="Titre2"/>
-      </w:pPr>
-      <w:r>
-        <w:t>Difficultés</w:t>
-      </w:r>
-    </w:p>
-    <w:p/>
-    <w:p>
-      <w:pPr>
-        <w:pStyle w:val="Titre1"/>
-      </w:pPr>
       <w:r>
         <w:t>Conclusion</w:t>
       </w:r>
     </w:p>
     <w:sectPr>
+      <w:headerReference w:type="default" r:id="rId21"/>
       <w:pgSz w:w="11906" w:h="16838"/>
       <w:pgMar w:top="1417" w:right="1417" w:bottom="1417" w:left="1417" w:header="708" w:footer="708" w:gutter="0"/>
       <w:cols w:space="708"/>
@@ -1102,6 +1596,32 @@
     </w:p>
   </w:footnote>
 </w:footnotes>
+</file>
+
+<file path=word/header1.xml><?xml version="1.0" encoding="utf-8"?>
+<w:hdr xmlns:wpc="http://schemas.microsoft.com/office/word/2010/wordprocessingCanvas" xmlns:mc="http://schemas.openxmlformats.org/markup-compatibility/2006" xmlns:o="urn:schemas-microsoft-com:office:office" xmlns:r="http://schemas.openxmlformats.org/officeDocument/2006/relationships" xmlns:m="http://schemas.openxmlformats.org/officeDocument/2006/math" xmlns:v="urn:schemas-microsoft-com:vml" xmlns:wp14="http://schemas.microsoft.com/office/word/2010/wordprocessingDrawing" xmlns:wp="http://schemas.openxmlformats.org/drawingml/2006/wordprocessingDrawing" xmlns:w10="urn:schemas-microsoft-com:office:word" xmlns:w="http://schemas.openxmlformats.org/wordprocessingml/2006/main" xmlns:w14="http://schemas.microsoft.com/office/word/2010/wordml" xmlns:wpg="http://schemas.microsoft.com/office/word/2010/wordprocessingGroup" xmlns:wpi="http://schemas.microsoft.com/office/word/2010/wordprocessingInk" xmlns:wne="http://schemas.microsoft.com/office/word/2006/wordml" xmlns:wps="http://schemas.microsoft.com/office/word/2010/wordprocessingShape" mc:Ignorable="w14 wp14">
+  <w:p>
+    <w:pPr>
+      <w:pStyle w:val="En-tte"/>
+    </w:pPr>
+    <w:r>
+      <w:t>Vincent Lagneau</w:t>
+    </w:r>
+  </w:p>
+  <w:p>
+    <w:pPr>
+      <w:pStyle w:val="En-tte"/>
+    </w:pPr>
+    <w:r>
+      <w:t xml:space="preserve">Jean-Christophe </w:t>
+    </w:r>
+    <w:proofErr w:type="spellStart"/>
+    <w:r>
+      <w:t>Mougamadou</w:t>
+    </w:r>
+    <w:proofErr w:type="spellEnd"/>
+  </w:p>
+</w:hdr>
 </file>
 
 <file path=word/numbering.xml><?xml version="1.0" encoding="utf-8"?>
@@ -1610,6 +2130,75 @@
     <w:uiPriority w:val="99"/>
     <w:rsid w:val="000C5B5A"/>
   </w:style>
+  <w:style w:type="paragraph" w:styleId="Titre">
+    <w:name w:val="Title"/>
+    <w:basedOn w:val="Normal"/>
+    <w:next w:val="Normal"/>
+    <w:link w:val="TitreCar"/>
+    <w:uiPriority w:val="10"/>
+    <w:qFormat/>
+    <w:rsid w:val="00C70D29"/>
+    <w:pPr>
+      <w:pBdr>
+        <w:bottom w:val="single" w:sz="8" w:space="4" w:color="4F81BD" w:themeColor="accent1"/>
+      </w:pBdr>
+      <w:spacing w:after="300" w:line="240" w:lineRule="auto"/>
+      <w:contextualSpacing/>
+    </w:pPr>
+    <w:rPr>
+      <w:rFonts w:asciiTheme="majorHAnsi" w:eastAsiaTheme="majorEastAsia" w:hAnsiTheme="majorHAnsi" w:cstheme="majorBidi"/>
+      <w:color w:val="17365D" w:themeColor="text2" w:themeShade="BF"/>
+      <w:spacing w:val="5"/>
+      <w:kern w:val="28"/>
+      <w:sz w:val="52"/>
+      <w:szCs w:val="52"/>
+    </w:rPr>
+  </w:style>
+  <w:style w:type="character" w:customStyle="1" w:styleId="TitreCar">
+    <w:name w:val="Titre Car"/>
+    <w:basedOn w:val="Policepardfaut"/>
+    <w:link w:val="Titre"/>
+    <w:uiPriority w:val="10"/>
+    <w:rsid w:val="00C70D29"/>
+    <w:rPr>
+      <w:rFonts w:asciiTheme="majorHAnsi" w:eastAsiaTheme="majorEastAsia" w:hAnsiTheme="majorHAnsi" w:cstheme="majorBidi"/>
+      <w:color w:val="17365D" w:themeColor="text2" w:themeShade="BF"/>
+      <w:spacing w:val="5"/>
+      <w:kern w:val="28"/>
+      <w:sz w:val="52"/>
+      <w:szCs w:val="52"/>
+    </w:rPr>
+  </w:style>
+  <w:style w:type="paragraph" w:styleId="Textedebulles">
+    <w:name w:val="Balloon Text"/>
+    <w:basedOn w:val="Normal"/>
+    <w:link w:val="TextedebullesCar"/>
+    <w:uiPriority w:val="99"/>
+    <w:semiHidden/>
+    <w:unhideWhenUsed/>
+    <w:rsid w:val="00406F12"/>
+    <w:pPr>
+      <w:spacing w:after="0" w:line="240" w:lineRule="auto"/>
+    </w:pPr>
+    <w:rPr>
+      <w:rFonts w:ascii="Tahoma" w:hAnsi="Tahoma" w:cs="Tahoma"/>
+      <w:sz w:val="16"/>
+      <w:szCs w:val="16"/>
+    </w:rPr>
+  </w:style>
+  <w:style w:type="character" w:customStyle="1" w:styleId="TextedebullesCar">
+    <w:name w:val="Texte de bulles Car"/>
+    <w:basedOn w:val="Policepardfaut"/>
+    <w:link w:val="Textedebulles"/>
+    <w:uiPriority w:val="99"/>
+    <w:semiHidden/>
+    <w:rsid w:val="00406F12"/>
+    <w:rPr>
+      <w:rFonts w:ascii="Tahoma" w:hAnsi="Tahoma" w:cs="Tahoma"/>
+      <w:sz w:val="16"/>
+      <w:szCs w:val="16"/>
+    </w:rPr>
+  </w:style>
 </w:styles>
 </file>
 
@@ -1997,6 +2586,75 @@
     <w:link w:val="Pieddepage"/>
     <w:uiPriority w:val="99"/>
     <w:rsid w:val="000C5B5A"/>
+  </w:style>
+  <w:style w:type="paragraph" w:styleId="Titre">
+    <w:name w:val="Title"/>
+    <w:basedOn w:val="Normal"/>
+    <w:next w:val="Normal"/>
+    <w:link w:val="TitreCar"/>
+    <w:uiPriority w:val="10"/>
+    <w:qFormat/>
+    <w:rsid w:val="00C70D29"/>
+    <w:pPr>
+      <w:pBdr>
+        <w:bottom w:val="single" w:sz="8" w:space="4" w:color="4F81BD" w:themeColor="accent1"/>
+      </w:pBdr>
+      <w:spacing w:after="300" w:line="240" w:lineRule="auto"/>
+      <w:contextualSpacing/>
+    </w:pPr>
+    <w:rPr>
+      <w:rFonts w:asciiTheme="majorHAnsi" w:eastAsiaTheme="majorEastAsia" w:hAnsiTheme="majorHAnsi" w:cstheme="majorBidi"/>
+      <w:color w:val="17365D" w:themeColor="text2" w:themeShade="BF"/>
+      <w:spacing w:val="5"/>
+      <w:kern w:val="28"/>
+      <w:sz w:val="52"/>
+      <w:szCs w:val="52"/>
+    </w:rPr>
+  </w:style>
+  <w:style w:type="character" w:customStyle="1" w:styleId="TitreCar">
+    <w:name w:val="Titre Car"/>
+    <w:basedOn w:val="Policepardfaut"/>
+    <w:link w:val="Titre"/>
+    <w:uiPriority w:val="10"/>
+    <w:rsid w:val="00C70D29"/>
+    <w:rPr>
+      <w:rFonts w:asciiTheme="majorHAnsi" w:eastAsiaTheme="majorEastAsia" w:hAnsiTheme="majorHAnsi" w:cstheme="majorBidi"/>
+      <w:color w:val="17365D" w:themeColor="text2" w:themeShade="BF"/>
+      <w:spacing w:val="5"/>
+      <w:kern w:val="28"/>
+      <w:sz w:val="52"/>
+      <w:szCs w:val="52"/>
+    </w:rPr>
+  </w:style>
+  <w:style w:type="paragraph" w:styleId="Textedebulles">
+    <w:name w:val="Balloon Text"/>
+    <w:basedOn w:val="Normal"/>
+    <w:link w:val="TextedebullesCar"/>
+    <w:uiPriority w:val="99"/>
+    <w:semiHidden/>
+    <w:unhideWhenUsed/>
+    <w:rsid w:val="00406F12"/>
+    <w:pPr>
+      <w:spacing w:after="0" w:line="240" w:lineRule="auto"/>
+    </w:pPr>
+    <w:rPr>
+      <w:rFonts w:ascii="Tahoma" w:hAnsi="Tahoma" w:cs="Tahoma"/>
+      <w:sz w:val="16"/>
+      <w:szCs w:val="16"/>
+    </w:rPr>
+  </w:style>
+  <w:style w:type="character" w:customStyle="1" w:styleId="TextedebullesCar">
+    <w:name w:val="Texte de bulles Car"/>
+    <w:basedOn w:val="Policepardfaut"/>
+    <w:link w:val="Textedebulles"/>
+    <w:uiPriority w:val="99"/>
+    <w:semiHidden/>
+    <w:rsid w:val="00406F12"/>
+    <w:rPr>
+      <w:rFonts w:ascii="Tahoma" w:hAnsi="Tahoma" w:cs="Tahoma"/>
+      <w:sz w:val="16"/>
+      <w:szCs w:val="16"/>
+    </w:rPr>
   </w:style>
 </w:styles>
 </file>
@@ -2284,4 +2942,16 @@
   <a:objectDefaults/>
   <a:extraClrSchemeLst/>
 </a:theme>
+</file>
+
+<file path=customXml/item1.xml><?xml version="1.0" encoding="utf-8"?>
+<b:Sources xmlns:b="http://schemas.openxmlformats.org/officeDocument/2006/bibliography" xmlns="http://schemas.openxmlformats.org/officeDocument/2006/bibliography" SelectedStyle="\APA.XSL" StyleName="APA"/>
+</file>
+
+<file path=customXml/itemProps1.xml><?xml version="1.0" encoding="utf-8"?>
+<ds:datastoreItem xmlns:ds="http://schemas.openxmlformats.org/officeDocument/2006/customXml" ds:itemID="{7E0512E3-5180-4DC7-894E-27E2A6BFB6C0}">
+  <ds:schemaRefs>
+    <ds:schemaRef ds:uri="http://schemas.openxmlformats.org/officeDocument/2006/bibliography"/>
+  </ds:schemaRefs>
+</ds:datastoreItem>
 </file>
</xml_diff>